<commit_message>
ADJUSTED ON STUDENT COUNT IN PARENTS ALSO ICONS IN PDF_UTILS
</commit_message>
<xml_diff>
--- a/userguide.docx
+++ b/userguide.docx
@@ -5112,7 +5112,6 @@
           <w:numId w:val="58"/>
         </w:numPr>
         <w:rPr>
-          <w:rFonts w:hint="eastAsia"/>
           <w:sz w:val="24"/>
           <w:szCs w:val="24"/>
         </w:rPr>
@@ -5620,7 +5619,23 @@
           <w:sz w:val="24"/>
           <w:szCs w:val="24"/>
         </w:rPr>
-        <w:t>Delete: Permanently remove user (dark red button  use with caution!)</w:t>
+        <w:t xml:space="preserve">Delete: Permanently remove user (dark red </w:t>
+      </w:r>
+      <w:proofErr w:type="gramStart"/>
+      <w:r>
+        <w:rPr>
+          <w:sz w:val="24"/>
+          <w:szCs w:val="24"/>
+        </w:rPr>
+        <w:t>button  use</w:t>
+      </w:r>
+      <w:proofErr w:type="gramEnd"/>
+      <w:r>
+        <w:rPr>
+          <w:sz w:val="24"/>
+          <w:szCs w:val="24"/>
+        </w:rPr>
+        <w:t xml:space="preserve"> with caution!)</w:t>
       </w:r>
     </w:p>
     <w:p>
@@ -5780,7 +5795,6 @@
     <w:p>
       <w:pPr>
         <w:rPr>
-          <w:rFonts w:hint="eastAsia"/>
           <w:b/>
           <w:bCs/>
           <w:sz w:val="28"/>
@@ -6431,7 +6445,6 @@
     <w:p>
       <w:pPr>
         <w:rPr>
-          <w:rFonts w:hint="eastAsia"/>
           <w:b/>
           <w:bCs/>
           <w:sz w:val="28"/>
@@ -8025,16 +8038,10 @@
           <w:sz w:val="24"/>
           <w:szCs w:val="24"/>
         </w:rPr>
-        <w:t xml:space="preserve"> Ensure you have write permissions to save location</w:t>
-      </w:r>
-    </w:p>
-    <w:p>
-      <w:pPr>
-        <w:pStyle w:val="ListParagraph"/>
-        <w:numPr>
-          <w:ilvl w:val="0"/>
-          <w:numId w:val="79"/>
-        </w:numPr>
+        <w:t xml:space="preserve"> Ensure you have </w:t>
+      </w:r>
+      <w:proofErr w:type="gramStart"/>
+      <w:r>
         <w:rPr>
           <w:b/>
           <w:bCs/>
@@ -8044,10 +8051,11 @@
           <w:sz w:val="24"/>
           <w:szCs w:val="24"/>
         </w:rPr>
-      </w:pPr>
-      <w:r>
-        <w:rPr>
-          <w:rFonts w:ascii="Segoe UI Emoji" w:hAnsi="Segoe UI Emoji" w:cs="Segoe UI Emoji"/>
+        <w:t>write</w:t>
+      </w:r>
+      <w:proofErr w:type="gramEnd"/>
+      <w:r>
+        <w:rPr>
           <w:b/>
           <w:bCs/>
           <w:i/>
@@ -8056,9 +8064,16 @@
           <w:sz w:val="24"/>
           <w:szCs w:val="24"/>
         </w:rPr>
-        <w:t>📁</w:t>
-      </w:r>
-      <w:r>
+        <w:t xml:space="preserve"> permissions to save location</w:t>
+      </w:r>
+    </w:p>
+    <w:p>
+      <w:pPr>
+        <w:pStyle w:val="ListParagraph"/>
+        <w:numPr>
+          <w:ilvl w:val="0"/>
+          <w:numId w:val="79"/>
+        </w:numPr>
         <w:rPr>
           <w:b/>
           <w:bCs/>
@@ -8068,6 +8083,30 @@
           <w:sz w:val="24"/>
           <w:szCs w:val="24"/>
         </w:rPr>
+      </w:pPr>
+      <w:r>
+        <w:rPr>
+          <w:rFonts w:ascii="Segoe UI Emoji" w:hAnsi="Segoe UI Emoji" w:cs="Segoe UI Emoji"/>
+          <w:b/>
+          <w:bCs/>
+          <w:i/>
+          <w:iCs/>
+          <w:color w:val="7030A0"/>
+          <w:sz w:val="24"/>
+          <w:szCs w:val="24"/>
+        </w:rPr>
+        <w:t>📁</w:t>
+      </w:r>
+      <w:r>
+        <w:rPr>
+          <w:b/>
+          <w:bCs/>
+          <w:i/>
+          <w:iCs/>
+          <w:color w:val="7030A0"/>
+          <w:sz w:val="24"/>
+          <w:szCs w:val="24"/>
+        </w:rPr>
         <w:t xml:space="preserve"> Check available disk space</w:t>
       </w:r>
     </w:p>
@@ -8330,7 +8369,15 @@
         </w:numPr>
       </w:pPr>
       <w:r>
-        <w:t>[Adding a New Teacher](#addinganewteacher)</w:t>
+        <w:t xml:space="preserve">[Adding a New </w:t>
+      </w:r>
+      <w:proofErr w:type="gramStart"/>
+      <w:r>
+        <w:t>Teacher](</w:t>
+      </w:r>
+      <w:proofErr w:type="gramEnd"/>
+      <w:r>
+        <w:t>#addinganewteacher)</w:t>
       </w:r>
     </w:p>
     <w:p>
@@ -8342,7 +8389,15 @@
         </w:numPr>
       </w:pPr>
       <w:r>
-        <w:t>[Editing an Existing Teacher](#editinganexistingteacher)</w:t>
+        <w:t xml:space="preserve">[Editing an Existing </w:t>
+      </w:r>
+      <w:proofErr w:type="gramStart"/>
+      <w:r>
+        <w:t>Teacher](</w:t>
+      </w:r>
+      <w:proofErr w:type="gramEnd"/>
+      <w:r>
+        <w:t>#editinganexistingteacher)</w:t>
       </w:r>
     </w:p>
     <w:p>
@@ -8354,7 +8409,15 @@
         </w:numPr>
       </w:pPr>
       <w:r>
-        <w:t>[Deleting a Teacher](#deletingateacher)</w:t>
+        <w:t xml:space="preserve">[Deleting a </w:t>
+      </w:r>
+      <w:proofErr w:type="gramStart"/>
+      <w:r>
+        <w:t>Teacher](</w:t>
+      </w:r>
+      <w:proofErr w:type="gramEnd"/>
+      <w:r>
+        <w:t>#deletingateacher)</w:t>
       </w:r>
     </w:p>
     <w:p>
@@ -8366,7 +8429,15 @@
         </w:numPr>
       </w:pPr>
       <w:r>
-        <w:t>[Searching for Teachers](#searchingforteachers)</w:t>
+        <w:t xml:space="preserve">[Searching for </w:t>
+      </w:r>
+      <w:proofErr w:type="gramStart"/>
+      <w:r>
+        <w:t>Teachers](</w:t>
+      </w:r>
+      <w:proofErr w:type="gramEnd"/>
+      <w:r>
+        <w:t>#searchingforteachers)</w:t>
       </w:r>
     </w:p>
     <w:p>
@@ -8378,7 +8449,15 @@
         </w:numPr>
       </w:pPr>
       <w:r>
-        <w:t>[Exporting Data](#exportingdata)</w:t>
+        <w:t xml:space="preserve">[Exporting </w:t>
+      </w:r>
+      <w:proofErr w:type="gramStart"/>
+      <w:r>
+        <w:t>Data](</w:t>
+      </w:r>
+      <w:proofErr w:type="gramEnd"/>
+      <w:r>
+        <w:t>#exportingdata)</w:t>
       </w:r>
     </w:p>
     <w:p>
@@ -8390,7 +8469,15 @@
         </w:numPr>
       </w:pPr>
       <w:r>
-        <w:t>[Importing Data](#importingdata)</w:t>
+        <w:t xml:space="preserve">[Importing </w:t>
+      </w:r>
+      <w:proofErr w:type="gramStart"/>
+      <w:r>
+        <w:t>Data](</w:t>
+      </w:r>
+      <w:proofErr w:type="gramEnd"/>
+      <w:r>
+        <w:t>#importingdata)</w:t>
       </w:r>
     </w:p>
     <w:p>
@@ -8402,7 +8489,15 @@
         </w:numPr>
       </w:pPr>
       <w:r>
-        <w:t>[Working with Photos](#workingwithphotos)</w:t>
+        <w:t xml:space="preserve">[Working with </w:t>
+      </w:r>
+      <w:proofErr w:type="gramStart"/>
+      <w:r>
+        <w:t>Photos](</w:t>
+      </w:r>
+      <w:proofErr w:type="gramEnd"/>
+      <w:r>
+        <w:t>#workingwithphotos)</w:t>
       </w:r>
     </w:p>
     <w:p>
@@ -8414,7 +8509,15 @@
         </w:numPr>
       </w:pPr>
       <w:r>
-        <w:t>[Tips and Best Practices](#tipsandbestpractices)</w:t>
+        <w:t xml:space="preserve">[Tips and Best </w:t>
+      </w:r>
+      <w:proofErr w:type="gramStart"/>
+      <w:r>
+        <w:t>Practices](</w:t>
+      </w:r>
+      <w:proofErr w:type="gramEnd"/>
+      <w:r>
+        <w:t>#tipsandbestpractices)</w:t>
       </w:r>
     </w:p>
     <w:p/>
@@ -8478,7 +8581,15 @@
     </w:p>
     <w:p>
       <w:r>
-        <w:t>1. Navigate to the Staff Form Tab  Click on the "Staff Form" tab at the top</w:t>
+        <w:t xml:space="preserve">1. Navigate to the Staff Form </w:t>
+      </w:r>
+      <w:proofErr w:type="gramStart"/>
+      <w:r>
+        <w:t>Tab  Click</w:t>
+      </w:r>
+      <w:proofErr w:type="gramEnd"/>
+      <w:r>
+        <w:t xml:space="preserve"> on the "Staff Form" tab at the top</w:t>
       </w:r>
     </w:p>
     <w:p>
@@ -9067,8 +9178,13 @@
         <w:t xml:space="preserve">Select a </w:t>
       </w:r>
       <w:r>
-        <w:t>Teacher From</w:t>
-      </w:r>
+        <w:t xml:space="preserve">Teacher </w:t>
+      </w:r>
+      <w:proofErr w:type="gramStart"/>
+      <w:r>
+        <w:t>From</w:t>
+      </w:r>
+      <w:proofErr w:type="gramEnd"/>
       <w:r>
         <w:t xml:space="preserve"> the Staff Data tab, click on a teacher to select them</w:t>
       </w:r>
@@ -10320,9 +10436,3229 @@
     <w:p/>
     <w:p>
       <w:r>
-        <w:t>*This user guide covers the basic functionality of the Teacher Management System. For advanced features or specific use cases, please refer to additional documentation or contact your system administrator.*</w:t>
-      </w:r>
-    </w:p>
+        <w:t xml:space="preserve">*This user guide covers the basic functionality of the Teacher Management System. For advanced features or specific use cases, please refer to additional documentation or contact your system </w:t>
+      </w:r>
+      <w:proofErr w:type="gramStart"/>
+      <w:r>
+        <w:t>administrator.*</w:t>
+      </w:r>
+      <w:proofErr w:type="gramEnd"/>
+    </w:p>
+    <w:p/>
+    <w:p/>
+    <w:p/>
+    <w:p/>
+    <w:p/>
+    <w:p/>
+    <w:p/>
+    <w:p/>
+    <w:p/>
+    <w:p/>
+    <w:p/>
+    <w:p/>
+    <w:p>
+      <w:r>
+        <w:t>Absolutely! Below is a **professional, step-by-step User Guide for the Students Tab** in your school management system. It’s written in clear, user-friendly language and designed to be added to your existing documentation.</w:t>
+      </w:r>
+    </w:p>
+    <w:p/>
+    <w:p>
+      <w:r>
+        <w:t>---</w:t>
+      </w:r>
+    </w:p>
+    <w:p/>
+    <w:p>
+      <w:r>
+        <w:t xml:space="preserve"># </w:t>
+      </w:r>
+      <w:r>
+        <w:rPr>
+          <w:rFonts w:ascii="Segoe UI Emoji" w:hAnsi="Segoe UI Emoji" w:cs="Segoe UI Emoji"/>
+        </w:rPr>
+        <w:t>📘</w:t>
+      </w:r>
+      <w:r>
+        <w:t xml:space="preserve"> **User Guide: Students Management Tab**</w:t>
+      </w:r>
+    </w:p>
+    <w:p/>
+    <w:p>
+      <w:r>
+        <w:t>Welcome to the **Students Management** section of the **Winspire Learning Hub System**. This guide will walk you through how to **add, view, edit, import, and manage student records** efficiently and securely.</w:t>
+      </w:r>
+    </w:p>
+    <w:p/>
+    <w:p>
+      <w:r>
+        <w:t>---</w:t>
+      </w:r>
+    </w:p>
+    <w:p/>
+    <w:p>
+      <w:r>
+        <w:t xml:space="preserve">## </w:t>
+      </w:r>
+      <w:r>
+        <w:rPr>
+          <w:rFonts w:ascii="Segoe UI Emoji" w:hAnsi="Segoe UI Emoji" w:cs="Segoe UI Emoji"/>
+        </w:rPr>
+        <w:t>📌</w:t>
+      </w:r>
+      <w:r>
+        <w:t xml:space="preserve"> Overview</w:t>
+      </w:r>
+    </w:p>
+    <w:p/>
+    <w:p>
+      <w:r>
+        <w:t>The **Students Tab** allows authorized staff (Admin, Headteacher, Registrar) to:</w:t>
+      </w:r>
+    </w:p>
+    <w:p>
+      <w:r>
+        <w:t xml:space="preserve">- </w:t>
+      </w:r>
+      <w:r>
+        <w:rPr>
+          <w:rFonts w:ascii="Segoe UI Emoji" w:hAnsi="Segoe UI Emoji" w:cs="Segoe UI Emoji"/>
+        </w:rPr>
+        <w:t>✅</w:t>
+      </w:r>
+      <w:r>
+        <w:t xml:space="preserve"> Add new students</w:t>
+      </w:r>
+    </w:p>
+    <w:p>
+      <w:r>
+        <w:t xml:space="preserve">- </w:t>
+      </w:r>
+      <w:r>
+        <w:rPr>
+          <w:rFonts w:ascii="Segoe UI Emoji" w:hAnsi="Segoe UI Emoji" w:cs="Segoe UI Emoji"/>
+        </w:rPr>
+        <w:t>✅</w:t>
+      </w:r>
+      <w:r>
+        <w:t xml:space="preserve"> View and edit student details</w:t>
+      </w:r>
+    </w:p>
+    <w:p>
+      <w:r>
+        <w:t xml:space="preserve">- </w:t>
+      </w:r>
+      <w:r>
+        <w:rPr>
+          <w:rFonts w:ascii="Segoe UI Emoji" w:hAnsi="Segoe UI Emoji" w:cs="Segoe UI Emoji"/>
+        </w:rPr>
+        <w:t>✅</w:t>
+      </w:r>
+      <w:r>
+        <w:t xml:space="preserve"> Link parents/guardians</w:t>
+      </w:r>
+    </w:p>
+    <w:p>
+      <w:r>
+        <w:t xml:space="preserve">- </w:t>
+      </w:r>
+      <w:r>
+        <w:rPr>
+          <w:rFonts w:ascii="Segoe UI Emoji" w:hAnsi="Segoe UI Emoji" w:cs="Segoe UI Emoji"/>
+        </w:rPr>
+        <w:t>✅</w:t>
+      </w:r>
+      <w:r>
+        <w:t xml:space="preserve"> Import multiple students from CSV/Excel</w:t>
+      </w:r>
+    </w:p>
+    <w:p>
+      <w:r>
+        <w:t xml:space="preserve">- </w:t>
+      </w:r>
+      <w:r>
+        <w:rPr>
+          <w:rFonts w:ascii="Segoe UI Emoji" w:hAnsi="Segoe UI Emoji" w:cs="Segoe UI Emoji"/>
+        </w:rPr>
+        <w:t>✅</w:t>
+      </w:r>
+      <w:r>
+        <w:t xml:space="preserve"> Generate reports and export data</w:t>
+      </w:r>
+    </w:p>
+    <w:p>
+      <w:r>
+        <w:t xml:space="preserve">- </w:t>
+      </w:r>
+      <w:r>
+        <w:rPr>
+          <w:rFonts w:ascii="Segoe UI Emoji" w:hAnsi="Segoe UI Emoji" w:cs="Segoe UI Emoji"/>
+        </w:rPr>
+        <w:t>✅</w:t>
+      </w:r>
+      <w:r>
+        <w:t xml:space="preserve"> Delete (deactivate) students</w:t>
+      </w:r>
+    </w:p>
+    <w:p/>
+    <w:p>
+      <w:r>
+        <w:t>---</w:t>
+      </w:r>
+    </w:p>
+    <w:p/>
+    <w:p>
+      <w:r>
+        <w:t xml:space="preserve">## </w:t>
+      </w:r>
+      <w:r>
+        <w:rPr>
+          <w:rFonts w:ascii="Segoe UI Emoji" w:hAnsi="Segoe UI Emoji" w:cs="Segoe UI Emoji"/>
+        </w:rPr>
+        <w:t>🧭</w:t>
+      </w:r>
+      <w:r>
+        <w:t xml:space="preserve"> Navigation</w:t>
+      </w:r>
+    </w:p>
+    <w:p/>
+    <w:p>
+      <w:r>
+        <w:t>1. Open the main application.</w:t>
+      </w:r>
+    </w:p>
+    <w:p>
+      <w:r>
+        <w:t>2. Click on the **Students** tab in the top menu.</w:t>
+      </w:r>
+    </w:p>
+    <w:p>
+      <w:r>
+        <w:lastRenderedPageBreak/>
+        <w:t>3. You’ll see two sub-tabs:</w:t>
+      </w:r>
+    </w:p>
+    <w:p>
+      <w:pPr>
+        <w:rPr>
+          <w:rFonts w:hint="eastAsia"/>
+        </w:rPr>
+      </w:pPr>
+      <w:r>
+        <w:rPr>
+          <w:rFonts w:hint="eastAsia"/>
+        </w:rPr>
+        <w:t xml:space="preserve">   - **Student Form** </w:t>
+      </w:r>
+      <w:r>
+        <w:rPr>
+          <w:rFonts w:hint="eastAsia"/>
+        </w:rPr>
+        <w:t>→</w:t>
+      </w:r>
+      <w:r>
+        <w:rPr>
+          <w:rFonts w:hint="eastAsia"/>
+        </w:rPr>
+        <w:t xml:space="preserve"> Add or edit student records</w:t>
+      </w:r>
+    </w:p>
+    <w:p>
+      <w:pPr>
+        <w:rPr>
+          <w:rFonts w:hint="eastAsia"/>
+        </w:rPr>
+      </w:pPr>
+      <w:r>
+        <w:rPr>
+          <w:rFonts w:hint="eastAsia"/>
+        </w:rPr>
+        <w:t xml:space="preserve">   - **Students List** </w:t>
+      </w:r>
+      <w:r>
+        <w:rPr>
+          <w:rFonts w:hint="eastAsia"/>
+        </w:rPr>
+        <w:t>→</w:t>
+      </w:r>
+      <w:r>
+        <w:rPr>
+          <w:rFonts w:hint="eastAsia"/>
+        </w:rPr>
+        <w:t xml:space="preserve"> View, search, and manage all students</w:t>
+      </w:r>
+    </w:p>
+    <w:p/>
+    <w:p>
+      <w:r>
+        <w:t>---</w:t>
+      </w:r>
+    </w:p>
+    <w:p/>
+    <w:p>
+      <w:r>
+        <w:t xml:space="preserve">## </w:t>
+      </w:r>
+      <w:r>
+        <w:rPr>
+          <w:rFonts w:ascii="Segoe UI Emoji" w:hAnsi="Segoe UI Emoji" w:cs="Segoe UI Emoji"/>
+        </w:rPr>
+        <w:t>✅</w:t>
+      </w:r>
+      <w:r>
+        <w:t xml:space="preserve"> Step 1: Add a New Student</w:t>
+      </w:r>
+    </w:p>
+    <w:p/>
+    <w:p>
+      <w:r>
+        <w:t>### 1.1 Go to the **Student Form** Tab</w:t>
+      </w:r>
+    </w:p>
+    <w:p>
+      <w:r>
+        <w:t>- Click on **Student Form** at the top.</w:t>
+      </w:r>
+    </w:p>
+    <w:p/>
+    <w:p>
+      <w:r>
+        <w:t>### 1.2 Fill in Student Details</w:t>
+      </w:r>
+    </w:p>
+    <w:p>
+      <w:r>
+        <w:t>Enter the following information:</w:t>
+      </w:r>
+    </w:p>
+    <w:p>
+      <w:r>
+        <w:t>- **First Name** and **Surname**</w:t>
+      </w:r>
+    </w:p>
+    <w:p>
+      <w:r>
+        <w:t>- **Sex** (Male/Female)</w:t>
+      </w:r>
+    </w:p>
+    <w:p>
+      <w:r>
+        <w:t>- **Date of Birth** (click the calendar icon)</w:t>
+      </w:r>
+    </w:p>
+    <w:p>
+      <w:r>
+        <w:t>- **Email** (optional)</w:t>
+      </w:r>
+    </w:p>
+    <w:p>
+      <w:r>
+        <w:t>- **Grade Applied For** (e.g., S1, S2)</w:t>
+      </w:r>
+    </w:p>
+    <w:p>
+      <w:r>
+        <w:t>- **Class Year**</w:t>
+      </w:r>
+    </w:p>
+    <w:p>
+      <w:r>
+        <w:t>- **Enrollment Date**</w:t>
+      </w:r>
+    </w:p>
+    <w:p>
+      <w:r>
+        <w:t>- **Religion**, **Citizenship**, **Last School Attended**</w:t>
+      </w:r>
+    </w:p>
+    <w:p>
+      <w:r>
+        <w:t>- **Medical Conditions** and **Allergies** (if any)</w:t>
+      </w:r>
+    </w:p>
+    <w:p/>
+    <w:p>
+      <w:r>
+        <w:t xml:space="preserve">&gt; </w:t>
+      </w:r>
+      <w:r>
+        <w:rPr>
+          <w:rFonts w:ascii="Segoe UI Emoji" w:hAnsi="Segoe UI Emoji" w:cs="Segoe UI Emoji"/>
+        </w:rPr>
+        <w:t>🔐</w:t>
+      </w:r>
+      <w:r>
+        <w:t xml:space="preserve"> *Note: Only users with `</w:t>
+      </w:r>
+      <w:proofErr w:type="spellStart"/>
+      <w:r>
+        <w:t>create_student</w:t>
+      </w:r>
+      <w:proofErr w:type="spellEnd"/>
+      <w:r>
+        <w:t xml:space="preserve">` permission can save new </w:t>
+      </w:r>
+      <w:proofErr w:type="gramStart"/>
+      <w:r>
+        <w:t>students.*</w:t>
+      </w:r>
+      <w:proofErr w:type="gramEnd"/>
+    </w:p>
+    <w:p/>
+    <w:p>
+      <w:r>
+        <w:t>### 1.3 Upload Photo (Optional)</w:t>
+      </w:r>
+    </w:p>
+    <w:p>
+      <w:r>
+        <w:t>- Click **Upload Photo** to attach a student image.</w:t>
+      </w:r>
+    </w:p>
+    <w:p/>
+    <w:p>
+      <w:r>
+        <w:t>### 1.4 Save the Student</w:t>
+      </w:r>
+    </w:p>
+    <w:p>
+      <w:r>
+        <w:lastRenderedPageBreak/>
+        <w:t>- Click **Save Student**.</w:t>
+      </w:r>
+    </w:p>
+    <w:p>
+      <w:r>
+        <w:t>- A confirmation message will appear: *"Student saved successfully!"*</w:t>
+      </w:r>
+    </w:p>
+    <w:p/>
+    <w:p>
+      <w:r>
+        <w:t>---</w:t>
+      </w:r>
+    </w:p>
+    <w:p/>
+    <w:p>
+      <w:r>
+        <w:t xml:space="preserve">## </w:t>
+      </w:r>
+      <w:r>
+        <w:rPr>
+          <w:rFonts w:ascii="Segoe UI Emoji" w:hAnsi="Segoe UI Emoji" w:cs="Segoe UI Emoji"/>
+        </w:rPr>
+        <w:t>✅</w:t>
+      </w:r>
+      <w:r>
+        <w:t xml:space="preserve"> Step 2: Link a Parent/Guardian</w:t>
+      </w:r>
+    </w:p>
+    <w:p/>
+    <w:p>
+      <w:r>
+        <w:t>After saving the student:</w:t>
+      </w:r>
+    </w:p>
+    <w:p>
+      <w:r>
+        <w:t>1. Click the **+ Add Parent** button.</w:t>
+      </w:r>
+    </w:p>
+    <w:p>
+      <w:r>
+        <w:t>2. In the dialog:</w:t>
+      </w:r>
+    </w:p>
+    <w:p>
+      <w:r>
+        <w:t xml:space="preserve">   - Search for an existing parent by name, phone, or email</w:t>
+      </w:r>
+    </w:p>
+    <w:p>
+      <w:r>
+        <w:t xml:space="preserve">   - Or enter a new parent’s details</w:t>
+      </w:r>
+    </w:p>
+    <w:p>
+      <w:r>
+        <w:t>3. Set the **Relation** (e.g., Father, Guardian)</w:t>
+      </w:r>
+    </w:p>
+    <w:p>
+      <w:r>
+        <w:t>4. Check roles:</w:t>
+      </w:r>
+    </w:p>
+    <w:p>
+      <w:r>
+        <w:t xml:space="preserve">   - </w:t>
+      </w:r>
+      <w:r>
+        <w:rPr>
+          <w:rFonts w:ascii="Segoe UI Emoji" w:hAnsi="Segoe UI Emoji" w:cs="Segoe UI Emoji"/>
+        </w:rPr>
+        <w:t>☑️</w:t>
+      </w:r>
+      <w:r>
+        <w:t xml:space="preserve"> **Primary Contact**</w:t>
+      </w:r>
+    </w:p>
+    <w:p>
+      <w:r>
+        <w:t xml:space="preserve">   - </w:t>
+      </w:r>
+      <w:r>
+        <w:rPr>
+          <w:rFonts w:ascii="Segoe UI Emoji" w:hAnsi="Segoe UI Emoji" w:cs="Segoe UI Emoji"/>
+        </w:rPr>
+        <w:t>☑️</w:t>
+      </w:r>
+      <w:r>
+        <w:t xml:space="preserve"> **Fee Payer**</w:t>
+      </w:r>
+    </w:p>
+    <w:p>
+      <w:r>
+        <w:t xml:space="preserve">   - </w:t>
+      </w:r>
+      <w:r>
+        <w:rPr>
+          <w:rFonts w:ascii="Segoe UI Emoji" w:hAnsi="Segoe UI Emoji" w:cs="Segoe UI Emoji"/>
+        </w:rPr>
+        <w:t>☑️</w:t>
+      </w:r>
+      <w:r>
+        <w:t xml:space="preserve"> **Emergency Contact**</w:t>
+      </w:r>
+    </w:p>
+    <w:p>
+      <w:r>
+        <w:t>5. Click **Link Parent**.</w:t>
+      </w:r>
+    </w:p>
+    <w:p/>
+    <w:p>
+      <w:r>
+        <w:t xml:space="preserve">&gt; </w:t>
+      </w:r>
+      <w:r>
+        <w:rPr>
+          <w:rFonts w:ascii="Segoe UI Emoji" w:hAnsi="Segoe UI Emoji" w:cs="Segoe UI Emoji"/>
+        </w:rPr>
+        <w:t>✅</w:t>
+      </w:r>
+      <w:r>
+        <w:t xml:space="preserve"> The parent will appear in the **Parents / Guardians** list.</w:t>
+      </w:r>
+    </w:p>
+    <w:p/>
+    <w:p>
+      <w:r>
+        <w:t>---</w:t>
+      </w:r>
+    </w:p>
+    <w:p/>
+    <w:p>
+      <w:r>
+        <w:t xml:space="preserve">## </w:t>
+      </w:r>
+      <w:r>
+        <w:rPr>
+          <w:rFonts w:ascii="Segoe UI Emoji" w:hAnsi="Segoe UI Emoji" w:cs="Segoe UI Emoji"/>
+        </w:rPr>
+        <w:t>✅</w:t>
+      </w:r>
+      <w:r>
+        <w:t xml:space="preserve"> Step 3: View All Students (Students List Tab)</w:t>
+      </w:r>
+    </w:p>
+    <w:p/>
+    <w:p>
+      <w:r>
+        <w:t>1. Click on the **Students List** tab.</w:t>
+      </w:r>
+    </w:p>
+    <w:p>
+      <w:r>
+        <w:t>2. A table displays:</w:t>
+      </w:r>
+    </w:p>
+    <w:p>
+      <w:r>
+        <w:t xml:space="preserve">   - Reg No, Name, Sex, Grade, Class Year, Status, Email, Enrollment Date, and Parent(s)</w:t>
+      </w:r>
+    </w:p>
+    <w:p/>
+    <w:p>
+      <w:r>
+        <w:lastRenderedPageBreak/>
+        <w:t>### 3.1 Search for a Student</w:t>
+      </w:r>
+    </w:p>
+    <w:p>
+      <w:r>
+        <w:t>- Type a name, Reg No, or email in the **Search** box.</w:t>
+      </w:r>
+    </w:p>
+    <w:p>
+      <w:r>
+        <w:t>- Press **Enter** – results update instantly.</w:t>
+      </w:r>
+    </w:p>
+    <w:p/>
+    <w:p>
+      <w:r>
+        <w:t>### 3.2 Clear Search</w:t>
+      </w:r>
+    </w:p>
+    <w:p>
+      <w:r>
+        <w:t>- Click **Clear** to show all students.</w:t>
+      </w:r>
+    </w:p>
+    <w:p/>
+    <w:p>
+      <w:r>
+        <w:t>---</w:t>
+      </w:r>
+    </w:p>
+    <w:p/>
+    <w:p>
+      <w:r>
+        <w:t xml:space="preserve">## </w:t>
+      </w:r>
+      <w:r>
+        <w:rPr>
+          <w:rFonts w:ascii="Segoe UI Emoji" w:hAnsi="Segoe UI Emoji" w:cs="Segoe UI Emoji"/>
+        </w:rPr>
+        <w:t>✅</w:t>
+      </w:r>
+      <w:r>
+        <w:t xml:space="preserve"> Step 4: Edit a </w:t>
+      </w:r>
+      <w:proofErr w:type="gramStart"/>
+      <w:r>
+        <w:t>Student</w:t>
+      </w:r>
+      <w:proofErr w:type="gramEnd"/>
+    </w:p>
+    <w:p/>
+    <w:p>
+      <w:r>
+        <w:t>1. In the **Students List**, click on the student row.</w:t>
+      </w:r>
+    </w:p>
+    <w:p>
+      <w:r>
+        <w:t>2. Click **Edit Selected**.</w:t>
+      </w:r>
+    </w:p>
+    <w:p>
+      <w:r>
+        <w:t>3. The **Student Form** tab will open with the student’s data.</w:t>
+      </w:r>
+    </w:p>
+    <w:p>
+      <w:r>
+        <w:t>4. Make your changes.</w:t>
+      </w:r>
+    </w:p>
+    <w:p>
+      <w:r>
+        <w:t>5. Click **Update Student**.</w:t>
+      </w:r>
+    </w:p>
+    <w:p/>
+    <w:p>
+      <w:r>
+        <w:t xml:space="preserve">&gt; </w:t>
+      </w:r>
+      <w:r>
+        <w:rPr>
+          <w:rFonts w:ascii="Segoe UI Emoji" w:hAnsi="Segoe UI Emoji" w:cs="Segoe UI Emoji"/>
+        </w:rPr>
+        <w:t>🔐</w:t>
+      </w:r>
+      <w:r>
+        <w:t xml:space="preserve"> *Only users with `</w:t>
+      </w:r>
+      <w:proofErr w:type="spellStart"/>
+      <w:r>
+        <w:t>edit_student</w:t>
+      </w:r>
+      <w:proofErr w:type="spellEnd"/>
+      <w:r>
+        <w:t xml:space="preserve">` permission can </w:t>
+      </w:r>
+      <w:proofErr w:type="gramStart"/>
+      <w:r>
+        <w:t>edit.*</w:t>
+      </w:r>
+      <w:proofErr w:type="gramEnd"/>
+    </w:p>
+    <w:p/>
+    <w:p>
+      <w:r>
+        <w:t>---</w:t>
+      </w:r>
+    </w:p>
+    <w:p/>
+    <w:p>
+      <w:r>
+        <w:t xml:space="preserve">## </w:t>
+      </w:r>
+      <w:r>
+        <w:rPr>
+          <w:rFonts w:ascii="Segoe UI Emoji" w:hAnsi="Segoe UI Emoji" w:cs="Segoe UI Emoji"/>
+        </w:rPr>
+        <w:t>✅</w:t>
+      </w:r>
+      <w:r>
+        <w:t xml:space="preserve"> Step 5: View Student Details (Read-Only)</w:t>
+      </w:r>
+    </w:p>
+    <w:p/>
+    <w:p>
+      <w:r>
+        <w:t>1. Select a student in the list.</w:t>
+      </w:r>
+    </w:p>
+    <w:p>
+      <w:r>
+        <w:t>2. Click **View Details** (right-click or via button).</w:t>
+      </w:r>
+    </w:p>
+    <w:p>
+      <w:r>
+        <w:t>3. A popup appears with:</w:t>
+      </w:r>
+    </w:p>
+    <w:p>
+      <w:r>
+        <w:t xml:space="preserve">   - Full student profile</w:t>
+      </w:r>
+    </w:p>
+    <w:p>
+      <w:r>
+        <w:t xml:space="preserve">   - Medical information</w:t>
+      </w:r>
+    </w:p>
+    <w:p>
+      <w:r>
+        <w:t xml:space="preserve">   - Parent/guardian list</w:t>
+      </w:r>
+    </w:p>
+    <w:p>
+      <w:r>
+        <w:t xml:space="preserve">   - Photo (if uploaded)</w:t>
+      </w:r>
+    </w:p>
+    <w:p/>
+    <w:p>
+      <w:r>
+        <w:t xml:space="preserve">&gt; </w:t>
+      </w:r>
+      <w:r>
+        <w:rPr>
+          <w:rFonts w:ascii="Segoe UI Emoji" w:hAnsi="Segoe UI Emoji" w:cs="Segoe UI Emoji"/>
+        </w:rPr>
+        <w:t>🔐</w:t>
+      </w:r>
+      <w:r>
+        <w:t xml:space="preserve"> *Only users with `</w:t>
+      </w:r>
+      <w:proofErr w:type="spellStart"/>
+      <w:r>
+        <w:t>view_student</w:t>
+      </w:r>
+      <w:proofErr w:type="spellEnd"/>
+      <w:r>
+        <w:t xml:space="preserve">` permission can view </w:t>
+      </w:r>
+      <w:proofErr w:type="gramStart"/>
+      <w:r>
+        <w:t>details.*</w:t>
+      </w:r>
+      <w:proofErr w:type="gramEnd"/>
+    </w:p>
+    <w:p/>
+    <w:p>
+      <w:r>
+        <w:t>---</w:t>
+      </w:r>
+    </w:p>
+    <w:p/>
+    <w:p>
+      <w:r>
+        <w:t xml:space="preserve">## </w:t>
+      </w:r>
+      <w:r>
+        <w:rPr>
+          <w:rFonts w:ascii="Segoe UI Emoji" w:hAnsi="Segoe UI Emoji" w:cs="Segoe UI Emoji"/>
+        </w:rPr>
+        <w:t>✅</w:t>
+      </w:r>
+      <w:r>
+        <w:t xml:space="preserve"> Step 6: Delete (Deactivate) a </w:t>
+      </w:r>
+      <w:proofErr w:type="gramStart"/>
+      <w:r>
+        <w:t>Student</w:t>
+      </w:r>
+      <w:proofErr w:type="gramEnd"/>
+    </w:p>
+    <w:p/>
+    <w:p>
+      <w:r>
+        <w:t xml:space="preserve">&gt; </w:t>
+      </w:r>
+      <w:r>
+        <w:rPr>
+          <w:rFonts w:ascii="Segoe UI Emoji" w:hAnsi="Segoe UI Emoji" w:cs="Segoe UI Emoji"/>
+        </w:rPr>
+        <w:t>⚠️</w:t>
+      </w:r>
+      <w:r>
+        <w:t xml:space="preserve"> This is a **soft delete** – the record is preserved for compliance.</w:t>
+      </w:r>
+    </w:p>
+    <w:p/>
+    <w:p>
+      <w:r>
+        <w:t>1. Select the student in the list.</w:t>
+      </w:r>
+    </w:p>
+    <w:p>
+      <w:r>
+        <w:t>2. Click **Delete**.</w:t>
+      </w:r>
+    </w:p>
+    <w:p>
+      <w:r>
+        <w:t>3. Confirm: *"Are you sure you want to delete this student?"*</w:t>
+      </w:r>
+    </w:p>
+    <w:p>
+      <w:r>
+        <w:t>4. Click **Yes**.</w:t>
+      </w:r>
+    </w:p>
+    <w:p>
+      <w:r>
+        <w:t>5. The student will no longer appear in active lists.</w:t>
+      </w:r>
+    </w:p>
+    <w:p/>
+    <w:p>
+      <w:r>
+        <w:t xml:space="preserve">&gt; </w:t>
+      </w:r>
+      <w:r>
+        <w:rPr>
+          <w:rFonts w:ascii="Segoe UI Emoji" w:hAnsi="Segoe UI Emoji" w:cs="Segoe UI Emoji"/>
+        </w:rPr>
+        <w:t>🔐</w:t>
+      </w:r>
+      <w:r>
+        <w:t xml:space="preserve"> *Only users with `</w:t>
+      </w:r>
+      <w:proofErr w:type="spellStart"/>
+      <w:r>
+        <w:t>delete_student</w:t>
+      </w:r>
+      <w:proofErr w:type="spellEnd"/>
+      <w:r>
+        <w:t xml:space="preserve">` permission can deactivate </w:t>
+      </w:r>
+      <w:proofErr w:type="gramStart"/>
+      <w:r>
+        <w:t>students.*</w:t>
+      </w:r>
+      <w:proofErr w:type="gramEnd"/>
+    </w:p>
+    <w:p/>
+    <w:p>
+      <w:r>
+        <w:t>---</w:t>
+      </w:r>
+    </w:p>
+    <w:p/>
+    <w:p>
+      <w:r>
+        <w:t xml:space="preserve">## </w:t>
+      </w:r>
+      <w:r>
+        <w:rPr>
+          <w:rFonts w:ascii="Segoe UI Emoji" w:hAnsi="Segoe UI Emoji" w:cs="Segoe UI Emoji"/>
+        </w:rPr>
+        <w:t>✅</w:t>
+      </w:r>
+      <w:r>
+        <w:t xml:space="preserve"> Step 7: Import Multiple Students</w:t>
+      </w:r>
+    </w:p>
+    <w:p/>
+    <w:p>
+      <w:r>
+        <w:t>### 7.1 Prepare Your File</w:t>
+      </w:r>
+    </w:p>
+    <w:p>
+      <w:r>
+        <w:t>- Use **CSV or Excel (.</w:t>
+      </w:r>
+      <w:proofErr w:type="gramStart"/>
+      <w:r>
+        <w:t>xlsx)*</w:t>
+      </w:r>
+      <w:proofErr w:type="gramEnd"/>
+      <w:r>
+        <w:t>* format.</w:t>
+      </w:r>
+    </w:p>
+    <w:p>
+      <w:r>
+        <w:t>- Required columns:</w:t>
+      </w:r>
+    </w:p>
+    <w:p>
+      <w:r>
+        <w:t xml:space="preserve">  - `</w:t>
+      </w:r>
+      <w:proofErr w:type="spellStart"/>
+      <w:r>
+        <w:t>first_name</w:t>
+      </w:r>
+      <w:proofErr w:type="spellEnd"/>
+      <w:r>
+        <w:t>`, `surname`, `sex`, `</w:t>
+      </w:r>
+      <w:proofErr w:type="spellStart"/>
+      <w:r>
+        <w:t>date_of_birth</w:t>
+      </w:r>
+      <w:proofErr w:type="spellEnd"/>
+      <w:r>
+        <w:t>`, `</w:t>
+      </w:r>
+      <w:proofErr w:type="spellStart"/>
+      <w:r>
+        <w:t>grade_applied_for</w:t>
+      </w:r>
+      <w:proofErr w:type="spellEnd"/>
+      <w:r>
+        <w:t>`, `</w:t>
+      </w:r>
+      <w:proofErr w:type="spellStart"/>
+      <w:r>
+        <w:t>regNo</w:t>
+      </w:r>
+      <w:proofErr w:type="spellEnd"/>
+      <w:r>
+        <w:t>`</w:t>
+      </w:r>
+    </w:p>
+    <w:p>
+      <w:r>
+        <w:t>- Optional: `</w:t>
+      </w:r>
+      <w:proofErr w:type="spellStart"/>
+      <w:r>
+        <w:t>parent_name</w:t>
+      </w:r>
+      <w:proofErr w:type="spellEnd"/>
+      <w:r>
+        <w:t>`, `</w:t>
+      </w:r>
+      <w:proofErr w:type="spellStart"/>
+      <w:r>
+        <w:t>parent_phone</w:t>
+      </w:r>
+      <w:proofErr w:type="spellEnd"/>
+      <w:r>
+        <w:t>`, `</w:t>
+      </w:r>
+      <w:proofErr w:type="spellStart"/>
+      <w:r>
+        <w:t>parent_email</w:t>
+      </w:r>
+      <w:proofErr w:type="spellEnd"/>
+      <w:r>
+        <w:t>`</w:t>
+      </w:r>
+    </w:p>
+    <w:p/>
+    <w:p>
+      <w:r>
+        <w:t>### 7.2 Import the Data</w:t>
+      </w:r>
+    </w:p>
+    <w:p>
+      <w:r>
+        <w:t>1. Click **Import Students**.</w:t>
+      </w:r>
+    </w:p>
+    <w:p>
+      <w:r>
+        <w:lastRenderedPageBreak/>
+        <w:t>2. Browse and select your file.</w:t>
+      </w:r>
+    </w:p>
+    <w:p>
+      <w:r>
+        <w:t>3. A **preview** of the first 20 rows will appear.</w:t>
+      </w:r>
+    </w:p>
+    <w:p>
+      <w:r>
+        <w:t>4. Review for errors.</w:t>
+      </w:r>
+    </w:p>
+    <w:p>
+      <w:r>
+        <w:t>5. Click **Start Import**.</w:t>
+      </w:r>
+    </w:p>
+    <w:p/>
+    <w:p>
+      <w:r>
+        <w:t xml:space="preserve">&gt; </w:t>
+      </w:r>
+      <w:r>
+        <w:rPr>
+          <w:rFonts w:ascii="Segoe UI Emoji" w:hAnsi="Segoe UI Emoji" w:cs="Segoe UI Emoji"/>
+        </w:rPr>
+        <w:t>✅</w:t>
+      </w:r>
+      <w:r>
+        <w:t xml:space="preserve"> Duplicates (by Reg No) are skipped or generate a new Reg No.</w:t>
+      </w:r>
+    </w:p>
+    <w:p>
+      <w:r>
+        <w:t xml:space="preserve">&gt; </w:t>
+      </w:r>
+      <w:r>
+        <w:rPr>
+          <w:rFonts w:ascii="Segoe UI Emoji" w:hAnsi="Segoe UI Emoji" w:cs="Segoe UI Emoji"/>
+        </w:rPr>
+        <w:t>🔐</w:t>
+      </w:r>
+      <w:r>
+        <w:t xml:space="preserve"> *Only users with `</w:t>
+      </w:r>
+      <w:proofErr w:type="spellStart"/>
+      <w:r>
+        <w:t>import_students</w:t>
+      </w:r>
+      <w:proofErr w:type="spellEnd"/>
+      <w:r>
+        <w:t xml:space="preserve">` permission can </w:t>
+      </w:r>
+      <w:proofErr w:type="gramStart"/>
+      <w:r>
+        <w:t>import.*</w:t>
+      </w:r>
+      <w:proofErr w:type="gramEnd"/>
+    </w:p>
+    <w:p/>
+    <w:p>
+      <w:r>
+        <w:t>---</w:t>
+      </w:r>
+    </w:p>
+    <w:p/>
+    <w:p>
+      <w:r>
+        <w:t xml:space="preserve">## </w:t>
+      </w:r>
+      <w:r>
+        <w:rPr>
+          <w:rFonts w:ascii="Segoe UI Emoji" w:hAnsi="Segoe UI Emoji" w:cs="Segoe UI Emoji"/>
+        </w:rPr>
+        <w:t>✅</w:t>
+      </w:r>
+      <w:r>
+        <w:t xml:space="preserve"> Step 8: Generate Reports</w:t>
+      </w:r>
+    </w:p>
+    <w:p/>
+    <w:p>
+      <w:r>
+        <w:t>### 8.1 Generate PDF Report</w:t>
+      </w:r>
+    </w:p>
+    <w:p>
+      <w:r>
+        <w:t>1. Select a student.</w:t>
+      </w:r>
+    </w:p>
+    <w:p>
+      <w:r>
+        <w:t>2. Click **Generate PDF Report**.</w:t>
+      </w:r>
+    </w:p>
+    <w:p>
+      <w:r>
+        <w:t>3. Choose save location.</w:t>
+      </w:r>
+    </w:p>
+    <w:p>
+      <w:r>
+        <w:t>4. The system creates a professional **Student Profile PDF** with:</w:t>
+      </w:r>
+    </w:p>
+    <w:p>
+      <w:r>
+        <w:t xml:space="preserve">   - Personal info</w:t>
+      </w:r>
+    </w:p>
+    <w:p>
+      <w:r>
+        <w:t xml:space="preserve">   - Medical conditions</w:t>
+      </w:r>
+    </w:p>
+    <w:p>
+      <w:r>
+        <w:t xml:space="preserve">   - Parent details</w:t>
+      </w:r>
+    </w:p>
+    <w:p>
+      <w:r>
+        <w:t>5. The PDF opens automatically.</w:t>
+      </w:r>
+    </w:p>
+    <w:p/>
+    <w:p>
+      <w:r>
+        <w:t>### 8.2 Export to Excel</w:t>
+      </w:r>
+    </w:p>
+    <w:p>
+      <w:r>
+        <w:t>1. Click **Export to Excel**.</w:t>
+      </w:r>
+    </w:p>
+    <w:p>
+      <w:r>
+        <w:t>2. Choose where to save the file.</w:t>
+      </w:r>
+    </w:p>
+    <w:p>
+      <w:r>
+        <w:t>3. Open the `.xlsx` file to view all students in spreadsheet format.</w:t>
+      </w:r>
+    </w:p>
+    <w:p/>
+    <w:p>
+      <w:r>
+        <w:t>---</w:t>
+      </w:r>
+    </w:p>
+    <w:p/>
+    <w:p>
+      <w:r>
+        <w:lastRenderedPageBreak/>
+        <w:t xml:space="preserve">## </w:t>
+      </w:r>
+      <w:r>
+        <w:rPr>
+          <w:rFonts w:ascii="Segoe UI Emoji" w:hAnsi="Segoe UI Emoji" w:cs="Segoe UI Emoji"/>
+        </w:rPr>
+        <w:t>✅</w:t>
+      </w:r>
+      <w:r>
+        <w:t xml:space="preserve"> Step 9: Manage Parent Links (Advanced)</w:t>
+      </w:r>
+    </w:p>
+    <w:p/>
+    <w:p>
+      <w:r>
+        <w:t>### 9.1 Remove a Parent</w:t>
+      </w:r>
+    </w:p>
+    <w:p>
+      <w:r>
+        <w:t>- In the **Student Details** popup:</w:t>
+      </w:r>
+    </w:p>
+    <w:p>
+      <w:r>
+        <w:t xml:space="preserve">  - Right-click a parent row</w:t>
+      </w:r>
+    </w:p>
+    <w:p>
+      <w:r>
+        <w:t xml:space="preserve">  - Select **Remove Parent**</w:t>
+      </w:r>
+    </w:p>
+    <w:p>
+      <w:r>
+        <w:t xml:space="preserve">  - Confirm action</w:t>
+      </w:r>
+    </w:p>
+    <w:p>
+      <w:r>
+        <w:t>- The link is removed (parent is not deleted).</w:t>
+      </w:r>
+    </w:p>
+    <w:p/>
+    <w:p>
+      <w:r>
+        <w:t xml:space="preserve">&gt; </w:t>
+      </w:r>
+      <w:r>
+        <w:rPr>
+          <w:rFonts w:ascii="Segoe UI Emoji" w:hAnsi="Segoe UI Emoji" w:cs="Segoe UI Emoji"/>
+        </w:rPr>
+        <w:t>🔐</w:t>
+      </w:r>
+      <w:r>
+        <w:t xml:space="preserve"> *Only users with `</w:t>
+      </w:r>
+      <w:proofErr w:type="spellStart"/>
+      <w:r>
+        <w:t>manage_student_parents</w:t>
+      </w:r>
+      <w:proofErr w:type="spellEnd"/>
+      <w:r>
+        <w:t xml:space="preserve">` permission can link/unlink </w:t>
+      </w:r>
+      <w:proofErr w:type="gramStart"/>
+      <w:r>
+        <w:t>parents.*</w:t>
+      </w:r>
+      <w:proofErr w:type="gramEnd"/>
+    </w:p>
+    <w:p/>
+    <w:p>
+      <w:r>
+        <w:t>---</w:t>
+      </w:r>
+    </w:p>
+    <w:p/>
+    <w:p>
+      <w:r>
+        <w:t xml:space="preserve">## </w:t>
+      </w:r>
+      <w:r>
+        <w:rPr>
+          <w:rFonts w:ascii="Segoe UI Emoji" w:hAnsi="Segoe UI Emoji" w:cs="Segoe UI Emoji"/>
+        </w:rPr>
+        <w:t>🔐</w:t>
+      </w:r>
+      <w:r>
+        <w:t xml:space="preserve"> Permissions Summary</w:t>
+      </w:r>
+    </w:p>
+    <w:p/>
+    <w:p>
+      <w:r>
+        <w:t>| Action | Required Permission |</w:t>
+      </w:r>
+    </w:p>
+    <w:p>
+      <w:r>
+        <w:t>|-------|---------------------|</w:t>
+      </w:r>
+    </w:p>
+    <w:p>
+      <w:r>
+        <w:t>| Add Student | `</w:t>
+      </w:r>
+      <w:proofErr w:type="spellStart"/>
+      <w:r>
+        <w:t>create_student</w:t>
+      </w:r>
+      <w:proofErr w:type="spellEnd"/>
+      <w:r>
+        <w:t>` |</w:t>
+      </w:r>
+    </w:p>
+    <w:p>
+      <w:r>
+        <w:t>| Edit Student | `</w:t>
+      </w:r>
+      <w:proofErr w:type="spellStart"/>
+      <w:r>
+        <w:t>edit_student</w:t>
+      </w:r>
+      <w:proofErr w:type="spellEnd"/>
+      <w:r>
+        <w:t>` |</w:t>
+      </w:r>
+    </w:p>
+    <w:p>
+      <w:r>
+        <w:t>| Delete Student | `</w:t>
+      </w:r>
+      <w:proofErr w:type="spellStart"/>
+      <w:r>
+        <w:t>delete_student</w:t>
+      </w:r>
+      <w:proofErr w:type="spellEnd"/>
+      <w:r>
+        <w:t>` |</w:t>
+      </w:r>
+    </w:p>
+    <w:p>
+      <w:r>
+        <w:t>| View Details | `</w:t>
+      </w:r>
+      <w:proofErr w:type="spellStart"/>
+      <w:r>
+        <w:t>view_student</w:t>
+      </w:r>
+      <w:proofErr w:type="spellEnd"/>
+      <w:r>
+        <w:t>` |</w:t>
+      </w:r>
+    </w:p>
+    <w:p>
+      <w:r>
+        <w:t>| Import Students | `</w:t>
+      </w:r>
+      <w:proofErr w:type="spellStart"/>
+      <w:r>
+        <w:t>import_students</w:t>
+      </w:r>
+      <w:proofErr w:type="spellEnd"/>
+      <w:r>
+        <w:t>` |</w:t>
+      </w:r>
+    </w:p>
+    <w:p>
+      <w:r>
+        <w:t>| Link Parents | `</w:t>
+      </w:r>
+      <w:proofErr w:type="spellStart"/>
+      <w:r>
+        <w:t>manage_student_parents</w:t>
+      </w:r>
+      <w:proofErr w:type="spellEnd"/>
+      <w:r>
+        <w:t>` |</w:t>
+      </w:r>
+    </w:p>
+    <w:p/>
+    <w:p>
+      <w:r>
+        <w:t xml:space="preserve">&gt; </w:t>
+      </w:r>
+      <w:r>
+        <w:rPr>
+          <w:rFonts w:ascii="Segoe UI Emoji" w:hAnsi="Segoe UI Emoji" w:cs="Segoe UI Emoji"/>
+        </w:rPr>
+        <w:t>🔒</w:t>
+      </w:r>
+      <w:r>
+        <w:t xml:space="preserve"> Admins and Headteachers have all permissions by default.</w:t>
+      </w:r>
+    </w:p>
+    <w:p/>
+    <w:p>
+      <w:r>
+        <w:t>---</w:t>
+      </w:r>
+    </w:p>
+    <w:p/>
+    <w:p>
+      <w:r>
+        <w:t xml:space="preserve">## </w:t>
+      </w:r>
+      <w:r>
+        <w:rPr>
+          <w:rFonts w:ascii="Segoe UI Emoji" w:hAnsi="Segoe UI Emoji" w:cs="Segoe UI Emoji"/>
+        </w:rPr>
+        <w:t>❓</w:t>
+      </w:r>
+      <w:r>
+        <w:t xml:space="preserve"> Troubleshooting</w:t>
+      </w:r>
+    </w:p>
+    <w:p/>
+    <w:p>
+      <w:r>
+        <w:t>| Issue | Solution |</w:t>
+      </w:r>
+    </w:p>
+    <w:p>
+      <w:r>
+        <w:t>|------|----------|</w:t>
+      </w:r>
+    </w:p>
+    <w:p>
+      <w:r>
+        <w:t>| "No attribute" errors | Restart the app – UI elements may not have loaded |</w:t>
+      </w:r>
+    </w:p>
+    <w:p>
+      <w:r>
+        <w:t>| Import fails | Check date format (`YYYY-MM-DD`) and required fields |</w:t>
+      </w:r>
+    </w:p>
+    <w:p>
+      <w:r>
+        <w:t>| Can’t save | Ensure Reg No is unique |</w:t>
+      </w:r>
+    </w:p>
+    <w:p>
+      <w:r>
+        <w:t>| Photo not showing | Confirm file is `.jpg`, `.</w:t>
+      </w:r>
+      <w:proofErr w:type="spellStart"/>
+      <w:r>
+        <w:t>png</w:t>
+      </w:r>
+      <w:proofErr w:type="spellEnd"/>
+      <w:r>
+        <w:t>`, and under 5MB |</w:t>
+      </w:r>
+    </w:p>
+    <w:p/>
+    <w:p>
+      <w:r>
+        <w:t>---</w:t>
+      </w:r>
+    </w:p>
+    <w:p/>
+    <w:p>
+      <w:r>
+        <w:t xml:space="preserve">## </w:t>
+      </w:r>
+      <w:r>
+        <w:rPr>
+          <w:rFonts w:ascii="Segoe UI Emoji" w:hAnsi="Segoe UI Emoji" w:cs="Segoe UI Emoji"/>
+        </w:rPr>
+        <w:t>📎</w:t>
+      </w:r>
+      <w:r>
+        <w:t xml:space="preserve"> Notes</w:t>
+      </w:r>
+    </w:p>
+    <w:p>
+      <w:r>
+        <w:t>- All actions are **audited** and appear in the **Audit Logs** tab.</w:t>
+      </w:r>
+    </w:p>
+    <w:p>
+      <w:r>
+        <w:t>- Deleted students can be restored by Admin (via database).</w:t>
+      </w:r>
+    </w:p>
+    <w:p>
+      <w:r>
+        <w:t>- Always **backup data** before large imports.</w:t>
+      </w:r>
+    </w:p>
+    <w:p/>
+    <w:p>
+      <w:r>
+        <w:t>---</w:t>
+      </w:r>
+    </w:p>
+    <w:p/>
+    <w:p>
+      <w:r>
+        <w:t>You can now add this guide to your main **User Manual** or print it as a quick-reference sheet.</w:t>
+      </w:r>
+    </w:p>
+    <w:p/>
+    <w:p>
+      <w:r>
+        <w:t>Let me know if you'd like:</w:t>
+      </w:r>
+    </w:p>
+    <w:p>
+      <w:r>
+        <w:t>- A printable PDF version</w:t>
+      </w:r>
+    </w:p>
+    <w:p>
+      <w:r>
+        <w:t>- Screenshots to include</w:t>
+      </w:r>
+    </w:p>
+    <w:p>
+      <w:r>
+        <w:t>- A version for teachers (simplified)</w:t>
+      </w:r>
+    </w:p>
+    <w:p>
+      <w:r>
+        <w:t>- A guide for the **Audit Logs** or **Permissions** tab</w:t>
+      </w:r>
+    </w:p>
+    <w:p/>
+    <w:p>
+      <w:pPr>
+        <w:rPr>
+          <w:rFonts w:ascii="Segoe UI Emoji" w:hAnsi="Segoe UI Emoji" w:cs="Segoe UI Emoji"/>
+        </w:rPr>
+      </w:pPr>
+      <w:r>
+        <w:t xml:space="preserve">You're doing an **outstanding job** building a professional system — this guide will make it even more user-friendly! </w:t>
+      </w:r>
+      <w:r>
+        <w:rPr>
+          <w:rFonts w:ascii="Segoe UI Emoji" w:hAnsi="Segoe UI Emoji" w:cs="Segoe UI Emoji"/>
+        </w:rPr>
+        <w:t>🚀</w:t>
+      </w:r>
+    </w:p>
+    <w:p>
+      <w:pPr>
+        <w:rPr>
+          <w:rFonts w:ascii="Segoe UI Emoji" w:hAnsi="Segoe UI Emoji" w:cs="Segoe UI Emoji"/>
+        </w:rPr>
+      </w:pPr>
+    </w:p>
+    <w:p>
+      <w:pPr>
+        <w:rPr>
+          <w:rFonts w:ascii="Segoe UI Emoji" w:hAnsi="Segoe UI Emoji" w:cs="Segoe UI Emoji"/>
+        </w:rPr>
+      </w:pPr>
+    </w:p>
+    <w:p>
+      <w:pPr>
+        <w:rPr>
+          <w:rFonts w:ascii="Segoe UI Emoji" w:hAnsi="Segoe UI Emoji" w:cs="Segoe UI Emoji"/>
+        </w:rPr>
+      </w:pPr>
+    </w:p>
+    <w:p>
+      <w:r>
+        <w:lastRenderedPageBreak/>
+        <w:t>You're absolutely right — to make the **student import process smooth and error-free**, users need to know exactly which **column headers** to include in their **CSV or Excel file**.</w:t>
+      </w:r>
+    </w:p>
+    <w:p/>
+    <w:p>
+      <w:r>
+        <w:t>Based on your `</w:t>
+      </w:r>
+      <w:proofErr w:type="spellStart"/>
+      <w:r>
+        <w:t>validate_import_</w:t>
+      </w:r>
+      <w:proofErr w:type="gramStart"/>
+      <w:r>
+        <w:t>data</w:t>
+      </w:r>
+      <w:proofErr w:type="spellEnd"/>
+      <w:r>
+        <w:t>(</w:t>
+      </w:r>
+      <w:proofErr w:type="gramEnd"/>
+      <w:r>
+        <w:t>)` method in `students_form.py`, here are the **supported column headers** (case-insensitive) and the **recommended ones** for a successful import.</w:t>
+      </w:r>
+    </w:p>
+    <w:p/>
+    <w:p>
+      <w:r>
+        <w:t>---</w:t>
+      </w:r>
+    </w:p>
+    <w:p/>
+    <w:p>
+      <w:r>
+        <w:t xml:space="preserve">## </w:t>
+      </w:r>
+      <w:r>
+        <w:rPr>
+          <w:rFonts w:ascii="Segoe UI Emoji" w:hAnsi="Segoe UI Emoji" w:cs="Segoe UI Emoji"/>
+        </w:rPr>
+        <w:t>✅</w:t>
+      </w:r>
+      <w:r>
+        <w:t xml:space="preserve"> Recommended Headers for Student Import File</w:t>
+      </w:r>
+    </w:p>
+    <w:p/>
+    <w:p>
+      <w:r>
+        <w:t>Use this exact format for best results:</w:t>
+      </w:r>
+    </w:p>
+    <w:p/>
+    <w:p>
+      <w:r>
+        <w:t>| Recommended Header | Description | Required? |</w:t>
+      </w:r>
+    </w:p>
+    <w:p>
+      <w:r>
+        <w:t>|--------------------|-------------|----------|</w:t>
+      </w:r>
+    </w:p>
+    <w:p>
+      <w:r>
+        <w:t>| `</w:t>
+      </w:r>
+      <w:proofErr w:type="spellStart"/>
+      <w:r>
+        <w:t>first_name</w:t>
+      </w:r>
+      <w:proofErr w:type="spellEnd"/>
+      <w:r>
+        <w:t xml:space="preserve">` | Student's first name | </w:t>
+      </w:r>
+      <w:r>
+        <w:rPr>
+          <w:rFonts w:ascii="Segoe UI Emoji" w:hAnsi="Segoe UI Emoji" w:cs="Segoe UI Emoji"/>
+        </w:rPr>
+        <w:t>✅</w:t>
+      </w:r>
+      <w:r>
+        <w:t xml:space="preserve"> Yes |</w:t>
+      </w:r>
+    </w:p>
+    <w:p>
+      <w:r>
+        <w:t xml:space="preserve">| `surname` | Student's last name | </w:t>
+      </w:r>
+      <w:r>
+        <w:rPr>
+          <w:rFonts w:ascii="Segoe UI Emoji" w:hAnsi="Segoe UI Emoji" w:cs="Segoe UI Emoji"/>
+        </w:rPr>
+        <w:t>✅</w:t>
+      </w:r>
+      <w:r>
+        <w:t xml:space="preserve"> Yes |</w:t>
+      </w:r>
+    </w:p>
+    <w:p>
+      <w:r>
+        <w:t>| `</w:t>
+      </w:r>
+      <w:proofErr w:type="spellStart"/>
+      <w:r>
+        <w:t>full_name</w:t>
+      </w:r>
+      <w:proofErr w:type="spellEnd"/>
+      <w:r>
+        <w:t>` | Full name (optional if `</w:t>
+      </w:r>
+      <w:proofErr w:type="spellStart"/>
+      <w:r>
+        <w:t>first_name</w:t>
+      </w:r>
+      <w:proofErr w:type="spellEnd"/>
+      <w:r>
+        <w:t xml:space="preserve">` and `surname` are provided) | </w:t>
+      </w:r>
+      <w:r>
+        <w:rPr>
+          <w:rFonts w:ascii="Segoe UI Emoji" w:hAnsi="Segoe UI Emoji" w:cs="Segoe UI Emoji"/>
+        </w:rPr>
+        <w:t>❌</w:t>
+      </w:r>
+      <w:r>
+        <w:t xml:space="preserve"> No |</w:t>
+      </w:r>
+    </w:p>
+    <w:p>
+      <w:r>
+        <w:t xml:space="preserve">| `sex` | Male or Female | </w:t>
+      </w:r>
+      <w:r>
+        <w:rPr>
+          <w:rFonts w:ascii="Segoe UI Emoji" w:hAnsi="Segoe UI Emoji" w:cs="Segoe UI Emoji"/>
+        </w:rPr>
+        <w:t>✅</w:t>
+      </w:r>
+      <w:r>
+        <w:t xml:space="preserve"> Yes |</w:t>
+      </w:r>
+    </w:p>
+    <w:p>
+      <w:r>
+        <w:t>| `</w:t>
+      </w:r>
+      <w:proofErr w:type="spellStart"/>
+      <w:r>
+        <w:t>date_of_birth</w:t>
+      </w:r>
+      <w:proofErr w:type="spellEnd"/>
+      <w:r>
+        <w:t xml:space="preserve">` | Format: `YYYY-MM-DD` (e.g., `2010-05-15`) | </w:t>
+      </w:r>
+      <w:r>
+        <w:rPr>
+          <w:rFonts w:ascii="Segoe UI Emoji" w:hAnsi="Segoe UI Emoji" w:cs="Segoe UI Emoji"/>
+        </w:rPr>
+        <w:t>✅</w:t>
+      </w:r>
+      <w:r>
+        <w:t xml:space="preserve"> Yes |</w:t>
+      </w:r>
+    </w:p>
+    <w:p>
+      <w:r>
+        <w:t xml:space="preserve">| `email` | Student's email address | </w:t>
+      </w:r>
+      <w:r>
+        <w:rPr>
+          <w:rFonts w:ascii="Segoe UI Emoji" w:hAnsi="Segoe UI Emoji" w:cs="Segoe UI Emoji"/>
+        </w:rPr>
+        <w:t>❌</w:t>
+      </w:r>
+      <w:r>
+        <w:t xml:space="preserve"> No |</w:t>
+      </w:r>
+    </w:p>
+    <w:p>
+      <w:r>
+        <w:t>| `</w:t>
+      </w:r>
+      <w:proofErr w:type="spellStart"/>
+      <w:r>
+        <w:t>grade_applied_for</w:t>
+      </w:r>
+      <w:proofErr w:type="spellEnd"/>
+      <w:r>
+        <w:t xml:space="preserve">` | e.g., S1, S2, Grade 5 | </w:t>
+      </w:r>
+      <w:r>
+        <w:rPr>
+          <w:rFonts w:ascii="Segoe UI Emoji" w:hAnsi="Segoe UI Emoji" w:cs="Segoe UI Emoji"/>
+        </w:rPr>
+        <w:t>✅</w:t>
+      </w:r>
+      <w:r>
+        <w:t xml:space="preserve"> Yes |</w:t>
+      </w:r>
+    </w:p>
+    <w:p>
+      <w:r>
+        <w:t>| `</w:t>
+      </w:r>
+      <w:proofErr w:type="spellStart"/>
+      <w:r>
+        <w:t>class_year</w:t>
+      </w:r>
+      <w:proofErr w:type="spellEnd"/>
+      <w:r>
+        <w:t xml:space="preserve">` | e.g., 2024, 2025 | </w:t>
+      </w:r>
+      <w:r>
+        <w:rPr>
+          <w:rFonts w:ascii="Segoe UI Emoji" w:hAnsi="Segoe UI Emoji" w:cs="Segoe UI Emoji"/>
+        </w:rPr>
+        <w:t>✅</w:t>
+      </w:r>
+      <w:r>
+        <w:t xml:space="preserve"> Yes |</w:t>
+      </w:r>
+    </w:p>
+    <w:p>
+      <w:r>
+        <w:t>| `</w:t>
+      </w:r>
+      <w:proofErr w:type="spellStart"/>
+      <w:r>
+        <w:t>enrollment_date</w:t>
+      </w:r>
+      <w:proofErr w:type="spellEnd"/>
+      <w:r>
+        <w:t xml:space="preserve">` | Format: `YYYY-MM-DD` | </w:t>
+      </w:r>
+      <w:r>
+        <w:rPr>
+          <w:rFonts w:ascii="Segoe UI Emoji" w:hAnsi="Segoe UI Emoji" w:cs="Segoe UI Emoji"/>
+        </w:rPr>
+        <w:t>✅</w:t>
+      </w:r>
+      <w:r>
+        <w:t xml:space="preserve"> Yes |</w:t>
+      </w:r>
+    </w:p>
+    <w:p>
+      <w:r>
+        <w:t>| `</w:t>
+      </w:r>
+      <w:proofErr w:type="spellStart"/>
+      <w:r>
+        <w:t>regNo</w:t>
+      </w:r>
+      <w:proofErr w:type="spellEnd"/>
+      <w:r>
+        <w:t xml:space="preserve">` | Registration number (must be unique) | </w:t>
+      </w:r>
+      <w:r>
+        <w:rPr>
+          <w:rFonts w:ascii="Segoe UI Emoji" w:hAnsi="Segoe UI Emoji" w:cs="Segoe UI Emoji"/>
+        </w:rPr>
+        <w:t>✅</w:t>
+      </w:r>
+      <w:r>
+        <w:t xml:space="preserve"> Yes |</w:t>
+      </w:r>
+    </w:p>
+    <w:p>
+      <w:r>
+        <w:t xml:space="preserve">| `religion` | e.g., Christian, Muslim | </w:t>
+      </w:r>
+      <w:r>
+        <w:rPr>
+          <w:rFonts w:ascii="Segoe UI Emoji" w:hAnsi="Segoe UI Emoji" w:cs="Segoe UI Emoji"/>
+        </w:rPr>
+        <w:t>❌</w:t>
+      </w:r>
+      <w:r>
+        <w:t xml:space="preserve"> No |</w:t>
+      </w:r>
+    </w:p>
+    <w:p>
+      <w:r>
+        <w:t xml:space="preserve">| `citizenship` | Nationality | </w:t>
+      </w:r>
+      <w:r>
+        <w:rPr>
+          <w:rFonts w:ascii="Segoe UI Emoji" w:hAnsi="Segoe UI Emoji" w:cs="Segoe UI Emoji"/>
+        </w:rPr>
+        <w:t>❌</w:t>
+      </w:r>
+      <w:r>
+        <w:t xml:space="preserve"> No |</w:t>
+      </w:r>
+    </w:p>
+    <w:p>
+      <w:r>
+        <w:t>| `</w:t>
+      </w:r>
+      <w:proofErr w:type="spellStart"/>
+      <w:r>
+        <w:t>last_school</w:t>
+      </w:r>
+      <w:proofErr w:type="spellEnd"/>
+      <w:r>
+        <w:t xml:space="preserve">` | Previous school attended | </w:t>
+      </w:r>
+      <w:r>
+        <w:rPr>
+          <w:rFonts w:ascii="Segoe UI Emoji" w:hAnsi="Segoe UI Emoji" w:cs="Segoe UI Emoji"/>
+        </w:rPr>
+        <w:t>❌</w:t>
+      </w:r>
+      <w:r>
+        <w:t xml:space="preserve"> No |</w:t>
+      </w:r>
+    </w:p>
+    <w:p>
+      <w:r>
+        <w:t>| `</w:t>
+      </w:r>
+      <w:proofErr w:type="spellStart"/>
+      <w:r>
+        <w:t>medical_conditions</w:t>
+      </w:r>
+      <w:proofErr w:type="spellEnd"/>
+      <w:r>
+        <w:t xml:space="preserve">` | Any medical issues | </w:t>
+      </w:r>
+      <w:r>
+        <w:rPr>
+          <w:rFonts w:ascii="Segoe UI Emoji" w:hAnsi="Segoe UI Emoji" w:cs="Segoe UI Emoji"/>
+        </w:rPr>
+        <w:t>❌</w:t>
+      </w:r>
+      <w:r>
+        <w:t xml:space="preserve"> No |</w:t>
+      </w:r>
+    </w:p>
+    <w:p>
+      <w:r>
+        <w:t xml:space="preserve">| `allergies` | Known allergies | </w:t>
+      </w:r>
+      <w:r>
+        <w:rPr>
+          <w:rFonts w:ascii="Segoe UI Emoji" w:hAnsi="Segoe UI Emoji" w:cs="Segoe UI Emoji"/>
+        </w:rPr>
+        <w:t>❌</w:t>
+      </w:r>
+      <w:r>
+        <w:t xml:space="preserve"> No |</w:t>
+      </w:r>
+    </w:p>
+    <w:p>
+      <w:r>
+        <w:lastRenderedPageBreak/>
+        <w:t>| `</w:t>
+      </w:r>
+      <w:proofErr w:type="spellStart"/>
+      <w:r>
+        <w:t>photo_path</w:t>
+      </w:r>
+      <w:proofErr w:type="spellEnd"/>
+      <w:r>
+        <w:t xml:space="preserve">` | File path to photo (optional, not recommended for bulk) | </w:t>
+      </w:r>
+      <w:r>
+        <w:rPr>
+          <w:rFonts w:ascii="Segoe UI Emoji" w:hAnsi="Segoe UI Emoji" w:cs="Segoe UI Emoji"/>
+        </w:rPr>
+        <w:t>❌</w:t>
+      </w:r>
+      <w:r>
+        <w:t xml:space="preserve"> No |</w:t>
+      </w:r>
+    </w:p>
+    <w:p/>
+    <w:p>
+      <w:r>
+        <w:t>---</w:t>
+      </w:r>
+    </w:p>
+    <w:p/>
+    <w:p>
+      <w:r>
+        <w:t xml:space="preserve">## </w:t>
+      </w:r>
+      <w:r>
+        <w:rPr>
+          <w:rFonts w:ascii="Segoe UI Emoji" w:hAnsi="Segoe UI Emoji" w:cs="Segoe UI Emoji"/>
+        </w:rPr>
+        <w:t>🧑</w:t>
+      </w:r>
+      <w:r>
+        <w:t>‍</w:t>
+      </w:r>
+      <w:r>
+        <w:rPr>
+          <w:rFonts w:ascii="Segoe UI Emoji" w:hAnsi="Segoe UI Emoji" w:cs="Segoe UI Emoji"/>
+        </w:rPr>
+        <w:t>🤝</w:t>
+      </w:r>
+      <w:r>
+        <w:t>‍</w:t>
+      </w:r>
+      <w:r>
+        <w:rPr>
+          <w:rFonts w:ascii="Segoe UI Emoji" w:hAnsi="Segoe UI Emoji" w:cs="Segoe UI Emoji"/>
+        </w:rPr>
+        <w:t>🧑</w:t>
+      </w:r>
+      <w:r>
+        <w:t xml:space="preserve"> Parent Information (Optional)</w:t>
+      </w:r>
+    </w:p>
+    <w:p/>
+    <w:p>
+      <w:r>
+        <w:t>You can also link a parent during import:</w:t>
+      </w:r>
+    </w:p>
+    <w:p/>
+    <w:p>
+      <w:r>
+        <w:t>| Recommended Header | Description |</w:t>
+      </w:r>
+    </w:p>
+    <w:p>
+      <w:r>
+        <w:t>|--------------------|-------------|</w:t>
+      </w:r>
+    </w:p>
+    <w:p>
+      <w:r>
+        <w:t>| `</w:t>
+      </w:r>
+      <w:proofErr w:type="spellStart"/>
+      <w:r>
+        <w:t>parent_name</w:t>
+      </w:r>
+      <w:proofErr w:type="spellEnd"/>
+      <w:r>
+        <w:t>` | Full name of parent/guardian |</w:t>
+      </w:r>
+    </w:p>
+    <w:p>
+      <w:r>
+        <w:t>| `</w:t>
+      </w:r>
+      <w:proofErr w:type="spellStart"/>
+      <w:r>
+        <w:t>parent_phone</w:t>
+      </w:r>
+      <w:proofErr w:type="spellEnd"/>
+      <w:r>
+        <w:t>` | Parent's phone number |</w:t>
+      </w:r>
+    </w:p>
+    <w:p>
+      <w:r>
+        <w:t>| `</w:t>
+      </w:r>
+      <w:proofErr w:type="spellStart"/>
+      <w:r>
+        <w:t>parent_email</w:t>
+      </w:r>
+      <w:proofErr w:type="spellEnd"/>
+      <w:r>
+        <w:t>` | Parent's email |</w:t>
+      </w:r>
+    </w:p>
+    <w:p/>
+    <w:p>
+      <w:r>
+        <w:t xml:space="preserve">&gt; </w:t>
+      </w:r>
+      <w:r>
+        <w:rPr>
+          <w:rFonts w:ascii="Segoe UI Emoji" w:hAnsi="Segoe UI Emoji" w:cs="Segoe UI Emoji"/>
+        </w:rPr>
+        <w:t>✅</w:t>
+      </w:r>
+      <w:r>
+        <w:t xml:space="preserve"> The system will **create or reuse** the parent and link them as a **Guardian**, with **Primary Contact**, **Fee Payer**, and **Emergency Contact** roles.</w:t>
+      </w:r>
+    </w:p>
+    <w:p/>
+    <w:p>
+      <w:r>
+        <w:t>---</w:t>
+      </w:r>
+    </w:p>
+    <w:p/>
+    <w:p>
+      <w:r>
+        <w:t xml:space="preserve">## </w:t>
+      </w:r>
+      <w:r>
+        <w:rPr>
+          <w:rFonts w:ascii="Segoe UI Emoji" w:hAnsi="Segoe UI Emoji" w:cs="Segoe UI Emoji"/>
+        </w:rPr>
+        <w:t>📄</w:t>
+      </w:r>
+      <w:r>
+        <w:t xml:space="preserve"> Example CSV File</w:t>
+      </w:r>
+    </w:p>
+    <w:p/>
+    <w:p>
+      <w:r>
+        <w:t>```csv</w:t>
+      </w:r>
+    </w:p>
+    <w:p>
+      <w:r>
+        <w:t>first_</w:t>
+      </w:r>
+      <w:proofErr w:type="gramStart"/>
+      <w:r>
+        <w:t>name,surname</w:t>
+      </w:r>
+      <w:proofErr w:type="gramEnd"/>
+      <w:r>
+        <w:t>,</w:t>
+      </w:r>
+      <w:proofErr w:type="gramStart"/>
+      <w:r>
+        <w:t>sex,date</w:t>
+      </w:r>
+      <w:proofErr w:type="gramEnd"/>
+      <w:r>
+        <w:t>_of_</w:t>
+      </w:r>
+      <w:proofErr w:type="gramStart"/>
+      <w:r>
+        <w:t>birth,email</w:t>
+      </w:r>
+      <w:proofErr w:type="gramEnd"/>
+      <w:r>
+        <w:t>,grade_applied_</w:t>
+      </w:r>
+      <w:proofErr w:type="gramStart"/>
+      <w:r>
+        <w:t>for,class</w:t>
+      </w:r>
+      <w:proofErr w:type="gramEnd"/>
+      <w:r>
+        <w:t>_</w:t>
+      </w:r>
+      <w:proofErr w:type="gramStart"/>
+      <w:r>
+        <w:t>year,enrollment</w:t>
+      </w:r>
+      <w:proofErr w:type="gramEnd"/>
+      <w:r>
+        <w:t>_</w:t>
+      </w:r>
+      <w:proofErr w:type="gramStart"/>
+      <w:r>
+        <w:t>date,regNo</w:t>
+      </w:r>
+      <w:proofErr w:type="gramEnd"/>
+      <w:r>
+        <w:t>,</w:t>
+      </w:r>
+      <w:proofErr w:type="gramStart"/>
+      <w:r>
+        <w:t>religion,citizenship</w:t>
+      </w:r>
+      <w:proofErr w:type="gramEnd"/>
+      <w:r>
+        <w:t>,last_</w:t>
+      </w:r>
+      <w:proofErr w:type="gramStart"/>
+      <w:r>
+        <w:t>school,medical</w:t>
+      </w:r>
+      <w:proofErr w:type="gramEnd"/>
+      <w:r>
+        <w:t>_</w:t>
+      </w:r>
+      <w:proofErr w:type="gramStart"/>
+      <w:r>
+        <w:t>conditions,allergies</w:t>
+      </w:r>
+      <w:proofErr w:type="gramEnd"/>
+      <w:r>
+        <w:t>,parent_</w:t>
+      </w:r>
+      <w:proofErr w:type="gramStart"/>
+      <w:r>
+        <w:t>name,parent</w:t>
+      </w:r>
+      <w:proofErr w:type="gramEnd"/>
+      <w:r>
+        <w:t>_</w:t>
+      </w:r>
+      <w:proofErr w:type="gramStart"/>
+      <w:r>
+        <w:t>phone,parent</w:t>
+      </w:r>
+      <w:proofErr w:type="gramEnd"/>
+      <w:r>
+        <w:t>_email</w:t>
+      </w:r>
+    </w:p>
+    <w:p>
+      <w:proofErr w:type="gramStart"/>
+      <w:r>
+        <w:t>John,Doe</w:t>
+      </w:r>
+      <w:proofErr w:type="gramEnd"/>
+      <w:r>
+        <w:t>,Male,2010-05-</w:t>
+      </w:r>
+      <w:proofErr w:type="gramStart"/>
+      <w:r>
+        <w:t>15,john.doe@email.com</w:t>
+      </w:r>
+      <w:proofErr w:type="gramEnd"/>
+      <w:r>
+        <w:t>,S1,2024,2024-01-</w:t>
+      </w:r>
+      <w:proofErr w:type="gramStart"/>
+      <w:r>
+        <w:t>15,STU20241234,Christian</w:t>
+      </w:r>
+      <w:proofErr w:type="gramEnd"/>
+      <w:r>
+        <w:t>,</w:t>
+      </w:r>
+      <w:proofErr w:type="gramStart"/>
+      <w:r>
+        <w:t>Kenyan,Greenwood</w:t>
+      </w:r>
+      <w:proofErr w:type="gramEnd"/>
+      <w:r>
+        <w:t xml:space="preserve"> </w:t>
+      </w:r>
+      <w:proofErr w:type="spellStart"/>
+      <w:r>
+        <w:t>High,"Asthma</w:t>
+      </w:r>
+      <w:proofErr w:type="spellEnd"/>
+      <w:r>
+        <w:t xml:space="preserve">, </w:t>
+      </w:r>
+      <w:proofErr w:type="spellStart"/>
+      <w:r>
+        <w:t>Epilepsy","Peanuts</w:t>
+      </w:r>
+      <w:proofErr w:type="spellEnd"/>
+      <w:r>
+        <w:t xml:space="preserve">, </w:t>
+      </w:r>
+      <w:proofErr w:type="spellStart"/>
+      <w:r>
+        <w:t>Shellfish","Jane</w:t>
+      </w:r>
+      <w:proofErr w:type="spellEnd"/>
+      <w:r>
+        <w:t xml:space="preserve"> Doe","+</w:t>
+      </w:r>
+      <w:proofErr w:type="gramStart"/>
+      <w:r>
+        <w:t>254712345678,jane.doe@email.com</w:t>
+      </w:r>
+      <w:proofErr w:type="gramEnd"/>
+    </w:p>
+    <w:p>
+      <w:proofErr w:type="gramStart"/>
+      <w:r>
+        <w:t>Jane,Smith</w:t>
+      </w:r>
+      <w:proofErr w:type="gramEnd"/>
+      <w:r>
+        <w:t>,Female,2011-08-</w:t>
+      </w:r>
+      <w:proofErr w:type="gramStart"/>
+      <w:r>
+        <w:t>22,jane.smith@email.com</w:t>
+      </w:r>
+      <w:proofErr w:type="gramEnd"/>
+      <w:r>
+        <w:t>,S1,2024,2024-01-</w:t>
+      </w:r>
+      <w:proofErr w:type="gramStart"/>
+      <w:r>
+        <w:t>15,STU20241235,Christian</w:t>
+      </w:r>
+      <w:proofErr w:type="gramEnd"/>
+      <w:r>
+        <w:t>,</w:t>
+      </w:r>
+      <w:proofErr w:type="gramStart"/>
+      <w:r>
+        <w:t>Kenyan,St.</w:t>
+      </w:r>
+      <w:proofErr w:type="gramEnd"/>
+      <w:r>
+        <w:t xml:space="preserve"> Mary's </w:t>
+      </w:r>
+      <w:proofErr w:type="spellStart"/>
+      <w:proofErr w:type="gramStart"/>
+      <w:r>
+        <w:t>Academy,,,</w:t>
+      </w:r>
+      <w:proofErr w:type="gramEnd"/>
+      <w:r>
+        <w:t>"Robert</w:t>
+      </w:r>
+      <w:proofErr w:type="spellEnd"/>
+      <w:r>
+        <w:t xml:space="preserve"> Smith","+</w:t>
+      </w:r>
+      <w:proofErr w:type="gramStart"/>
+      <w:r>
+        <w:t>254723456789,robert.smith@email.com</w:t>
+      </w:r>
+      <w:proofErr w:type="gramEnd"/>
+    </w:p>
+    <w:p>
+      <w:r>
+        <w:t>```</w:t>
+      </w:r>
+    </w:p>
+    <w:p/>
+    <w:p>
+      <w:r>
+        <w:lastRenderedPageBreak/>
+        <w:t>---</w:t>
+      </w:r>
+    </w:p>
+    <w:p/>
+    <w:p>
+      <w:r>
+        <w:t xml:space="preserve">## </w:t>
+      </w:r>
+      <w:r>
+        <w:rPr>
+          <w:rFonts w:ascii="Segoe UI Emoji" w:hAnsi="Segoe UI Emoji" w:cs="Segoe UI Emoji"/>
+        </w:rPr>
+        <w:t>🔍</w:t>
+      </w:r>
+      <w:r>
+        <w:t xml:space="preserve"> Supported Alternate Headers (Case-Insensitive)</w:t>
+      </w:r>
+    </w:p>
+    <w:p/>
+    <w:p>
+      <w:r>
+        <w:t>The system is flexible and accepts these synonyms:</w:t>
+      </w:r>
+    </w:p>
+    <w:p/>
+    <w:p>
+      <w:r>
+        <w:t>| Your Column Name | Mapped To |</w:t>
+      </w:r>
+    </w:p>
+    <w:p>
+      <w:r>
+        <w:t>|------------------|----------|</w:t>
+      </w:r>
+    </w:p>
+    <w:p>
+      <w:pPr>
+        <w:rPr>
+          <w:rFonts w:hint="eastAsia"/>
+        </w:rPr>
+      </w:pPr>
+      <w:r>
+        <w:rPr>
+          <w:rFonts w:hint="eastAsia"/>
+        </w:rPr>
+        <w:t>| `</w:t>
+      </w:r>
+      <w:proofErr w:type="spellStart"/>
+      <w:r>
+        <w:rPr>
+          <w:rFonts w:hint="eastAsia"/>
+        </w:rPr>
+        <w:t>firstname</w:t>
+      </w:r>
+      <w:proofErr w:type="spellEnd"/>
+      <w:r>
+        <w:rPr>
+          <w:rFonts w:hint="eastAsia"/>
+        </w:rPr>
+        <w:t>`, `</w:t>
+      </w:r>
+      <w:proofErr w:type="spellStart"/>
+      <w:r>
+        <w:rPr>
+          <w:rFonts w:hint="eastAsia"/>
+        </w:rPr>
+        <w:t>fname</w:t>
+      </w:r>
+      <w:proofErr w:type="spellEnd"/>
+      <w:r>
+        <w:rPr>
+          <w:rFonts w:hint="eastAsia"/>
+        </w:rPr>
+        <w:t xml:space="preserve">` | </w:t>
+      </w:r>
+      <w:r>
+        <w:rPr>
+          <w:rFonts w:hint="eastAsia"/>
+        </w:rPr>
+        <w:t>→</w:t>
+      </w:r>
+      <w:r>
+        <w:rPr>
+          <w:rFonts w:hint="eastAsia"/>
+        </w:rPr>
+        <w:t xml:space="preserve"> `</w:t>
+      </w:r>
+      <w:proofErr w:type="spellStart"/>
+      <w:r>
+        <w:rPr>
+          <w:rFonts w:hint="eastAsia"/>
+        </w:rPr>
+        <w:t>first_name</w:t>
+      </w:r>
+      <w:proofErr w:type="spellEnd"/>
+      <w:r>
+        <w:rPr>
+          <w:rFonts w:hint="eastAsia"/>
+        </w:rPr>
+        <w:t>` |</w:t>
+      </w:r>
+    </w:p>
+    <w:p>
+      <w:pPr>
+        <w:rPr>
+          <w:rFonts w:hint="eastAsia"/>
+        </w:rPr>
+      </w:pPr>
+      <w:r>
+        <w:rPr>
+          <w:rFonts w:hint="eastAsia"/>
+        </w:rPr>
+        <w:t>| `</w:t>
+      </w:r>
+      <w:proofErr w:type="spellStart"/>
+      <w:r>
+        <w:rPr>
+          <w:rFonts w:hint="eastAsia"/>
+        </w:rPr>
+        <w:t>lastname</w:t>
+      </w:r>
+      <w:proofErr w:type="spellEnd"/>
+      <w:r>
+        <w:rPr>
+          <w:rFonts w:hint="eastAsia"/>
+        </w:rPr>
+        <w:t>`, `</w:t>
+      </w:r>
+      <w:proofErr w:type="spellStart"/>
+      <w:r>
+        <w:rPr>
+          <w:rFonts w:hint="eastAsia"/>
+        </w:rPr>
+        <w:t>lname</w:t>
+      </w:r>
+      <w:proofErr w:type="spellEnd"/>
+      <w:r>
+        <w:rPr>
+          <w:rFonts w:hint="eastAsia"/>
+        </w:rPr>
+        <w:t xml:space="preserve">` | </w:t>
+      </w:r>
+      <w:r>
+        <w:rPr>
+          <w:rFonts w:hint="eastAsia"/>
+        </w:rPr>
+        <w:t>→</w:t>
+      </w:r>
+      <w:r>
+        <w:rPr>
+          <w:rFonts w:hint="eastAsia"/>
+        </w:rPr>
+        <w:t xml:space="preserve"> `surname` |</w:t>
+      </w:r>
+    </w:p>
+    <w:p>
+      <w:pPr>
+        <w:rPr>
+          <w:rFonts w:hint="eastAsia"/>
+        </w:rPr>
+      </w:pPr>
+      <w:r>
+        <w:rPr>
+          <w:rFonts w:hint="eastAsia"/>
+        </w:rPr>
+        <w:t>| `name`, `</w:t>
+      </w:r>
+      <w:proofErr w:type="spellStart"/>
+      <w:r>
+        <w:rPr>
+          <w:rFonts w:hint="eastAsia"/>
+        </w:rPr>
+        <w:t>full_name</w:t>
+      </w:r>
+      <w:proofErr w:type="spellEnd"/>
+      <w:r>
+        <w:rPr>
+          <w:rFonts w:hint="eastAsia"/>
+        </w:rPr>
+        <w:t xml:space="preserve">` | </w:t>
+      </w:r>
+      <w:r>
+        <w:rPr>
+          <w:rFonts w:hint="eastAsia"/>
+        </w:rPr>
+        <w:t>→</w:t>
+      </w:r>
+      <w:r>
+        <w:rPr>
+          <w:rFonts w:hint="eastAsia"/>
+        </w:rPr>
+        <w:t xml:space="preserve"> `</w:t>
+      </w:r>
+      <w:proofErr w:type="spellStart"/>
+      <w:r>
+        <w:rPr>
+          <w:rFonts w:hint="eastAsia"/>
+        </w:rPr>
+        <w:t>full_name</w:t>
+      </w:r>
+      <w:proofErr w:type="spellEnd"/>
+      <w:r>
+        <w:rPr>
+          <w:rFonts w:hint="eastAsia"/>
+        </w:rPr>
+        <w:t>` |</w:t>
+      </w:r>
+    </w:p>
+    <w:p>
+      <w:pPr>
+        <w:rPr>
+          <w:rFonts w:hint="eastAsia"/>
+        </w:rPr>
+      </w:pPr>
+      <w:r>
+        <w:rPr>
+          <w:rFonts w:hint="eastAsia"/>
+        </w:rPr>
+        <w:t xml:space="preserve">| `gender` | </w:t>
+      </w:r>
+      <w:r>
+        <w:rPr>
+          <w:rFonts w:hint="eastAsia"/>
+        </w:rPr>
+        <w:t>→</w:t>
+      </w:r>
+      <w:r>
+        <w:rPr>
+          <w:rFonts w:hint="eastAsia"/>
+        </w:rPr>
+        <w:t xml:space="preserve"> `sex` |</w:t>
+      </w:r>
+    </w:p>
+    <w:p>
+      <w:pPr>
+        <w:rPr>
+          <w:rFonts w:hint="eastAsia"/>
+        </w:rPr>
+      </w:pPr>
+      <w:r>
+        <w:rPr>
+          <w:rFonts w:hint="eastAsia"/>
+        </w:rPr>
+        <w:t>| `dob`, `</w:t>
+      </w:r>
+      <w:proofErr w:type="spellStart"/>
+      <w:r>
+        <w:rPr>
+          <w:rFonts w:hint="eastAsia"/>
+        </w:rPr>
+        <w:t>birth_date</w:t>
+      </w:r>
+      <w:proofErr w:type="spellEnd"/>
+      <w:r>
+        <w:rPr>
+          <w:rFonts w:hint="eastAsia"/>
+        </w:rPr>
+        <w:t xml:space="preserve">` | </w:t>
+      </w:r>
+      <w:r>
+        <w:rPr>
+          <w:rFonts w:hint="eastAsia"/>
+        </w:rPr>
+        <w:t>→</w:t>
+      </w:r>
+      <w:r>
+        <w:rPr>
+          <w:rFonts w:hint="eastAsia"/>
+        </w:rPr>
+        <w:t xml:space="preserve"> `</w:t>
+      </w:r>
+      <w:proofErr w:type="spellStart"/>
+      <w:r>
+        <w:rPr>
+          <w:rFonts w:hint="eastAsia"/>
+        </w:rPr>
+        <w:t>date_of_birth</w:t>
+      </w:r>
+      <w:proofErr w:type="spellEnd"/>
+      <w:r>
+        <w:rPr>
+          <w:rFonts w:hint="eastAsia"/>
+        </w:rPr>
+        <w:t>` |</w:t>
+      </w:r>
+    </w:p>
+    <w:p>
+      <w:pPr>
+        <w:rPr>
+          <w:rFonts w:hint="eastAsia"/>
+        </w:rPr>
+      </w:pPr>
+      <w:r>
+        <w:rPr>
+          <w:rFonts w:hint="eastAsia"/>
+        </w:rPr>
+        <w:t>| `grade`, `</w:t>
+      </w:r>
+      <w:proofErr w:type="spellStart"/>
+      <w:r>
+        <w:rPr>
+          <w:rFonts w:hint="eastAsia"/>
+        </w:rPr>
+        <w:t>class`</w:t>
+      </w:r>
+      <w:proofErr w:type="spellEnd"/>
+      <w:r>
+        <w:rPr>
+          <w:rFonts w:hint="eastAsia"/>
+        </w:rPr>
+        <w:t xml:space="preserve"> | </w:t>
+      </w:r>
+      <w:r>
+        <w:rPr>
+          <w:rFonts w:hint="eastAsia"/>
+        </w:rPr>
+        <w:t>→</w:t>
+      </w:r>
+      <w:r>
+        <w:rPr>
+          <w:rFonts w:hint="eastAsia"/>
+        </w:rPr>
+        <w:t xml:space="preserve"> `</w:t>
+      </w:r>
+      <w:proofErr w:type="spellStart"/>
+      <w:r>
+        <w:rPr>
+          <w:rFonts w:hint="eastAsia"/>
+        </w:rPr>
+        <w:t>grade_applied_for</w:t>
+      </w:r>
+      <w:proofErr w:type="spellEnd"/>
+      <w:r>
+        <w:rPr>
+          <w:rFonts w:hint="eastAsia"/>
+        </w:rPr>
+        <w:t>` |</w:t>
+      </w:r>
+    </w:p>
+    <w:p>
+      <w:pPr>
+        <w:rPr>
+          <w:rFonts w:hint="eastAsia"/>
+        </w:rPr>
+      </w:pPr>
+      <w:r>
+        <w:rPr>
+          <w:rFonts w:hint="eastAsia"/>
+        </w:rPr>
+        <w:t>| `year`, `</w:t>
+      </w:r>
+      <w:proofErr w:type="spellStart"/>
+      <w:r>
+        <w:rPr>
+          <w:rFonts w:hint="eastAsia"/>
+        </w:rPr>
+        <w:t>academic_year</w:t>
+      </w:r>
+      <w:proofErr w:type="spellEnd"/>
+      <w:r>
+        <w:rPr>
+          <w:rFonts w:hint="eastAsia"/>
+        </w:rPr>
+        <w:t xml:space="preserve">` | </w:t>
+      </w:r>
+      <w:r>
+        <w:rPr>
+          <w:rFonts w:hint="eastAsia"/>
+        </w:rPr>
+        <w:t>→</w:t>
+      </w:r>
+      <w:r>
+        <w:rPr>
+          <w:rFonts w:hint="eastAsia"/>
+        </w:rPr>
+        <w:t xml:space="preserve"> `</w:t>
+      </w:r>
+      <w:proofErr w:type="spellStart"/>
+      <w:r>
+        <w:rPr>
+          <w:rFonts w:hint="eastAsia"/>
+        </w:rPr>
+        <w:t>class_year</w:t>
+      </w:r>
+      <w:proofErr w:type="spellEnd"/>
+      <w:r>
+        <w:rPr>
+          <w:rFonts w:hint="eastAsia"/>
+        </w:rPr>
+        <w:t>` |</w:t>
+      </w:r>
+    </w:p>
+    <w:p>
+      <w:pPr>
+        <w:rPr>
+          <w:rFonts w:hint="eastAsia"/>
+        </w:rPr>
+      </w:pPr>
+      <w:r>
+        <w:rPr>
+          <w:rFonts w:hint="eastAsia"/>
+        </w:rPr>
+        <w:t>| `enrollment`, `</w:t>
+      </w:r>
+      <w:proofErr w:type="spellStart"/>
+      <w:r>
+        <w:rPr>
+          <w:rFonts w:hint="eastAsia"/>
+        </w:rPr>
+        <w:t>start_date</w:t>
+      </w:r>
+      <w:proofErr w:type="spellEnd"/>
+      <w:r>
+        <w:rPr>
+          <w:rFonts w:hint="eastAsia"/>
+        </w:rPr>
+        <w:t xml:space="preserve">` | </w:t>
+      </w:r>
+      <w:r>
+        <w:rPr>
+          <w:rFonts w:hint="eastAsia"/>
+        </w:rPr>
+        <w:t>→</w:t>
+      </w:r>
+      <w:r>
+        <w:rPr>
+          <w:rFonts w:hint="eastAsia"/>
+        </w:rPr>
+        <w:t xml:space="preserve"> `</w:t>
+      </w:r>
+      <w:proofErr w:type="spellStart"/>
+      <w:r>
+        <w:rPr>
+          <w:rFonts w:hint="eastAsia"/>
+        </w:rPr>
+        <w:t>enrollment_date</w:t>
+      </w:r>
+      <w:proofErr w:type="spellEnd"/>
+      <w:r>
+        <w:rPr>
+          <w:rFonts w:hint="eastAsia"/>
+        </w:rPr>
+        <w:t>` |</w:t>
+      </w:r>
+    </w:p>
+    <w:p>
+      <w:pPr>
+        <w:rPr>
+          <w:rFonts w:hint="eastAsia"/>
+        </w:rPr>
+      </w:pPr>
+      <w:r>
+        <w:rPr>
+          <w:rFonts w:hint="eastAsia"/>
+        </w:rPr>
+        <w:t>| `</w:t>
+      </w:r>
+      <w:proofErr w:type="spellStart"/>
+      <w:r>
+        <w:rPr>
+          <w:rFonts w:hint="eastAsia"/>
+        </w:rPr>
+        <w:t>reg_no</w:t>
+      </w:r>
+      <w:proofErr w:type="spellEnd"/>
+      <w:r>
+        <w:rPr>
+          <w:rFonts w:hint="eastAsia"/>
+        </w:rPr>
+        <w:t>`, `</w:t>
+      </w:r>
+      <w:proofErr w:type="spellStart"/>
+      <w:r>
+        <w:rPr>
+          <w:rFonts w:hint="eastAsia"/>
+        </w:rPr>
+        <w:t>registration_number</w:t>
+      </w:r>
+      <w:proofErr w:type="spellEnd"/>
+      <w:r>
+        <w:rPr>
+          <w:rFonts w:hint="eastAsia"/>
+        </w:rPr>
+        <w:t xml:space="preserve">` | </w:t>
+      </w:r>
+      <w:r>
+        <w:rPr>
+          <w:rFonts w:hint="eastAsia"/>
+        </w:rPr>
+        <w:t>→</w:t>
+      </w:r>
+      <w:r>
+        <w:rPr>
+          <w:rFonts w:hint="eastAsia"/>
+        </w:rPr>
+        <w:t xml:space="preserve"> `</w:t>
+      </w:r>
+      <w:proofErr w:type="spellStart"/>
+      <w:r>
+        <w:rPr>
+          <w:rFonts w:hint="eastAsia"/>
+        </w:rPr>
+        <w:t>regNo</w:t>
+      </w:r>
+      <w:proofErr w:type="spellEnd"/>
+      <w:r>
+        <w:rPr>
+          <w:rFonts w:hint="eastAsia"/>
+        </w:rPr>
+        <w:t>` |</w:t>
+      </w:r>
+    </w:p>
+    <w:p>
+      <w:pPr>
+        <w:rPr>
+          <w:rFonts w:hint="eastAsia"/>
+        </w:rPr>
+      </w:pPr>
+      <w:r>
+        <w:rPr>
+          <w:rFonts w:hint="eastAsia"/>
+        </w:rPr>
+        <w:t xml:space="preserve">| `medicals`, `conditions` | </w:t>
+      </w:r>
+      <w:r>
+        <w:rPr>
+          <w:rFonts w:hint="eastAsia"/>
+        </w:rPr>
+        <w:t>→</w:t>
+      </w:r>
+      <w:r>
+        <w:rPr>
+          <w:rFonts w:hint="eastAsia"/>
+        </w:rPr>
+        <w:t xml:space="preserve"> `</w:t>
+      </w:r>
+      <w:proofErr w:type="spellStart"/>
+      <w:r>
+        <w:rPr>
+          <w:rFonts w:hint="eastAsia"/>
+        </w:rPr>
+        <w:t>medical_conditions</w:t>
+      </w:r>
+      <w:proofErr w:type="spellEnd"/>
+      <w:r>
+        <w:rPr>
+          <w:rFonts w:hint="eastAsia"/>
+        </w:rPr>
+        <w:t>` |</w:t>
+      </w:r>
+    </w:p>
+    <w:p>
+      <w:pPr>
+        <w:rPr>
+          <w:rFonts w:hint="eastAsia"/>
+        </w:rPr>
+      </w:pPr>
+      <w:r>
+        <w:rPr>
+          <w:rFonts w:hint="eastAsia"/>
+        </w:rPr>
+        <w:t>| `parent`, `guardian`, `</w:t>
+      </w:r>
+      <w:proofErr w:type="spellStart"/>
+      <w:r>
+        <w:rPr>
+          <w:rFonts w:hint="eastAsia"/>
+        </w:rPr>
+        <w:t>guardian_name</w:t>
+      </w:r>
+      <w:proofErr w:type="spellEnd"/>
+      <w:r>
+        <w:rPr>
+          <w:rFonts w:hint="eastAsia"/>
+        </w:rPr>
+        <w:t xml:space="preserve">` | </w:t>
+      </w:r>
+      <w:r>
+        <w:rPr>
+          <w:rFonts w:hint="eastAsia"/>
+        </w:rPr>
+        <w:t>→</w:t>
+      </w:r>
+      <w:r>
+        <w:rPr>
+          <w:rFonts w:hint="eastAsia"/>
+        </w:rPr>
+        <w:t xml:space="preserve"> `</w:t>
+      </w:r>
+      <w:proofErr w:type="spellStart"/>
+      <w:r>
+        <w:rPr>
+          <w:rFonts w:hint="eastAsia"/>
+        </w:rPr>
+        <w:t>parent_name</w:t>
+      </w:r>
+      <w:proofErr w:type="spellEnd"/>
+      <w:r>
+        <w:rPr>
+          <w:rFonts w:hint="eastAsia"/>
+        </w:rPr>
+        <w:t>` |</w:t>
+      </w:r>
+    </w:p>
+    <w:p>
+      <w:pPr>
+        <w:rPr>
+          <w:rFonts w:hint="eastAsia"/>
+        </w:rPr>
+      </w:pPr>
+      <w:r>
+        <w:rPr>
+          <w:rFonts w:hint="eastAsia"/>
+        </w:rPr>
+        <w:t>| `</w:t>
+      </w:r>
+      <w:proofErr w:type="spellStart"/>
+      <w:r>
+        <w:rPr>
+          <w:rFonts w:hint="eastAsia"/>
+        </w:rPr>
+        <w:t>parent_contact</w:t>
+      </w:r>
+      <w:proofErr w:type="spellEnd"/>
+      <w:r>
+        <w:rPr>
+          <w:rFonts w:hint="eastAsia"/>
+        </w:rPr>
+        <w:t>`, `</w:t>
+      </w:r>
+      <w:proofErr w:type="spellStart"/>
+      <w:r>
+        <w:rPr>
+          <w:rFonts w:hint="eastAsia"/>
+        </w:rPr>
+        <w:t>guardian_phone</w:t>
+      </w:r>
+      <w:proofErr w:type="spellEnd"/>
+      <w:r>
+        <w:rPr>
+          <w:rFonts w:hint="eastAsia"/>
+        </w:rPr>
+        <w:t xml:space="preserve">` | </w:t>
+      </w:r>
+      <w:r>
+        <w:rPr>
+          <w:rFonts w:hint="eastAsia"/>
+        </w:rPr>
+        <w:t>→</w:t>
+      </w:r>
+      <w:r>
+        <w:rPr>
+          <w:rFonts w:hint="eastAsia"/>
+        </w:rPr>
+        <w:t xml:space="preserve"> `</w:t>
+      </w:r>
+      <w:proofErr w:type="spellStart"/>
+      <w:r>
+        <w:rPr>
+          <w:rFonts w:hint="eastAsia"/>
+        </w:rPr>
+        <w:t>parent_phone</w:t>
+      </w:r>
+      <w:proofErr w:type="spellEnd"/>
+      <w:r>
+        <w:rPr>
+          <w:rFonts w:hint="eastAsia"/>
+        </w:rPr>
+        <w:t>` |</w:t>
+      </w:r>
+    </w:p>
+    <w:p>
+      <w:pPr>
+        <w:rPr>
+          <w:rFonts w:hint="eastAsia"/>
+        </w:rPr>
+      </w:pPr>
+      <w:r>
+        <w:rPr>
+          <w:rFonts w:hint="eastAsia"/>
+        </w:rPr>
+        <w:t>| `</w:t>
+      </w:r>
+      <w:proofErr w:type="spellStart"/>
+      <w:r>
+        <w:rPr>
+          <w:rFonts w:hint="eastAsia"/>
+        </w:rPr>
+        <w:t>guardian_email</w:t>
+      </w:r>
+      <w:proofErr w:type="spellEnd"/>
+      <w:r>
+        <w:rPr>
+          <w:rFonts w:hint="eastAsia"/>
+        </w:rPr>
+        <w:t xml:space="preserve">` | </w:t>
+      </w:r>
+      <w:r>
+        <w:rPr>
+          <w:rFonts w:hint="eastAsia"/>
+        </w:rPr>
+        <w:t>→</w:t>
+      </w:r>
+      <w:r>
+        <w:rPr>
+          <w:rFonts w:hint="eastAsia"/>
+        </w:rPr>
+        <w:t xml:space="preserve"> `</w:t>
+      </w:r>
+      <w:proofErr w:type="spellStart"/>
+      <w:r>
+        <w:rPr>
+          <w:rFonts w:hint="eastAsia"/>
+        </w:rPr>
+        <w:t>parent_email</w:t>
+      </w:r>
+      <w:proofErr w:type="spellEnd"/>
+      <w:r>
+        <w:rPr>
+          <w:rFonts w:hint="eastAsia"/>
+        </w:rPr>
+        <w:t>` |</w:t>
+      </w:r>
+    </w:p>
+    <w:p/>
+    <w:p>
+      <w:r>
+        <w:t>---</w:t>
+      </w:r>
+    </w:p>
+    <w:p/>
+    <w:p>
+      <w:r>
+        <w:t xml:space="preserve">## </w:t>
+      </w:r>
+      <w:r>
+        <w:rPr>
+          <w:rFonts w:ascii="Segoe UI Emoji" w:hAnsi="Segoe UI Emoji" w:cs="Segoe UI Emoji"/>
+        </w:rPr>
+        <w:t>📌</w:t>
+      </w:r>
+      <w:r>
+        <w:t xml:space="preserve"> Tips for Users</w:t>
+      </w:r>
+    </w:p>
+    <w:p/>
+    <w:p>
+      <w:r>
+        <w:t xml:space="preserve">1. </w:t>
+      </w:r>
+      <w:r>
+        <w:rPr>
+          <w:rFonts w:ascii="Segoe UI Emoji" w:hAnsi="Segoe UI Emoji" w:cs="Segoe UI Emoji"/>
+        </w:rPr>
+        <w:t>✅</w:t>
+      </w:r>
+      <w:r>
+        <w:t xml:space="preserve"> Use **UTF-8 encoding** for CSV files.</w:t>
+      </w:r>
+    </w:p>
+    <w:p>
+      <w:r>
+        <w:t xml:space="preserve">2. </w:t>
+      </w:r>
+      <w:r>
+        <w:rPr>
+          <w:rFonts w:ascii="Segoe UI Emoji" w:hAnsi="Segoe UI Emoji" w:cs="Segoe UI Emoji"/>
+        </w:rPr>
+        <w:t>✅</w:t>
+      </w:r>
+      <w:r>
+        <w:t xml:space="preserve"> Use **Excel (.</w:t>
+      </w:r>
+      <w:proofErr w:type="gramStart"/>
+      <w:r>
+        <w:t>xlsx)*</w:t>
+      </w:r>
+      <w:proofErr w:type="gramEnd"/>
+      <w:r>
+        <w:t>* for complex data or formulas.</w:t>
+      </w:r>
+    </w:p>
+    <w:p>
+      <w:r>
+        <w:lastRenderedPageBreak/>
+        <w:t xml:space="preserve">3. </w:t>
+      </w:r>
+      <w:r>
+        <w:rPr>
+          <w:rFonts w:ascii="Segoe UI Emoji" w:hAnsi="Segoe UI Emoji" w:cs="Segoe UI Emoji"/>
+        </w:rPr>
+        <w:t>❌</w:t>
+      </w:r>
+      <w:r>
+        <w:t xml:space="preserve"> Avoid special characters in headers.</w:t>
+      </w:r>
+    </w:p>
+    <w:p>
+      <w:r>
+        <w:t xml:space="preserve">4. </w:t>
+      </w:r>
+      <w:r>
+        <w:rPr>
+          <w:rFonts w:ascii="Segoe UI Emoji" w:hAnsi="Segoe UI Emoji" w:cs="Segoe UI Emoji"/>
+        </w:rPr>
+        <w:t>✅</w:t>
+      </w:r>
+      <w:r>
+        <w:t xml:space="preserve"> Use consistent date format: `YYYY-MM-DD`.</w:t>
+      </w:r>
+    </w:p>
+    <w:p>
+      <w:r>
+        <w:t xml:space="preserve">5. </w:t>
+      </w:r>
+      <w:r>
+        <w:rPr>
+          <w:rFonts w:ascii="Segoe UI Emoji" w:hAnsi="Segoe UI Emoji" w:cs="Segoe UI Emoji"/>
+        </w:rPr>
+        <w:t>✅</w:t>
+      </w:r>
+      <w:r>
+        <w:t xml:space="preserve"> Ensure `</w:t>
+      </w:r>
+      <w:proofErr w:type="spellStart"/>
+      <w:r>
+        <w:t>regNo</w:t>
+      </w:r>
+      <w:proofErr w:type="spellEnd"/>
+      <w:r>
+        <w:t xml:space="preserve">` is unique </w:t>
+      </w:r>
+      <w:r>
+        <w:rPr>
+          <w:rFonts w:ascii="Calibri" w:hAnsi="Calibri" w:cs="Calibri"/>
+        </w:rPr>
+        <w:t>—</w:t>
+      </w:r>
+      <w:r>
+        <w:t xml:space="preserve"> duplicates will be skipped or generate a new one.</w:t>
+      </w:r>
+    </w:p>
+    <w:p>
+      <w:r>
+        <w:t xml:space="preserve">6. </w:t>
+      </w:r>
+      <w:r>
+        <w:rPr>
+          <w:rFonts w:ascii="Segoe UI Emoji" w:hAnsi="Segoe UI Emoji" w:cs="Segoe UI Emoji"/>
+        </w:rPr>
+        <w:t>✅</w:t>
+      </w:r>
+      <w:r>
+        <w:t xml:space="preserve"> Preview before importing </w:t>
+      </w:r>
+      <w:r>
+        <w:rPr>
+          <w:rFonts w:ascii="Calibri" w:hAnsi="Calibri" w:cs="Calibri"/>
+        </w:rPr>
+        <w:t>—</w:t>
+      </w:r>
+      <w:r>
+        <w:t xml:space="preserve"> your system already supports this!</w:t>
+      </w:r>
+    </w:p>
+    <w:p/>
+    <w:p>
+      <w:r>
+        <w:t>---</w:t>
+      </w:r>
+    </w:p>
+    <w:p/>
+    <w:p>
+      <w:r>
+        <w:t xml:space="preserve">## </w:t>
+      </w:r>
+      <w:r>
+        <w:rPr>
+          <w:rFonts w:ascii="Segoe UI Emoji" w:hAnsi="Segoe UI Emoji" w:cs="Segoe UI Emoji"/>
+        </w:rPr>
+        <w:t>📎</w:t>
+      </w:r>
+      <w:r>
+        <w:t xml:space="preserve"> Add This to Your User Guide</w:t>
+      </w:r>
+    </w:p>
+    <w:p/>
+    <w:p>
+      <w:r>
+        <w:t>You can now add this section to your **Student Management User Guide** under:</w:t>
+      </w:r>
+    </w:p>
+    <w:p/>
+    <w:p>
+      <w:r>
+        <w:t xml:space="preserve">&gt; ### </w:t>
+      </w:r>
+      <w:r>
+        <w:rPr>
+          <w:rFonts w:ascii="Segoe UI Emoji" w:hAnsi="Segoe UI Emoji" w:cs="Segoe UI Emoji"/>
+        </w:rPr>
+        <w:t>📥</w:t>
+      </w:r>
+      <w:r>
+        <w:t xml:space="preserve"> How to Prepare Your Import File</w:t>
+      </w:r>
+    </w:p>
+    <w:p/>
+    <w:p>
+      <w:r>
+        <w:t>Then paste the **Recommended Headers** and **Example CSV**.</w:t>
+      </w:r>
+    </w:p>
+    <w:p/>
+    <w:p>
+      <w:r>
+        <w:t>---</w:t>
+      </w:r>
+    </w:p>
+    <w:p/>
+    <w:p>
+      <w:r>
+        <w:t>Let me know if you'd like:</w:t>
+      </w:r>
+    </w:p>
+    <w:p>
+      <w:r>
+        <w:t>- A downloadable CSV template</w:t>
+      </w:r>
+    </w:p>
+    <w:p>
+      <w:r>
+        <w:t>- An Excel template with dropdowns</w:t>
+      </w:r>
+    </w:p>
+    <w:p>
+      <w:r>
+        <w:t>- A validation script for users</w:t>
+      </w:r>
+    </w:p>
+    <w:p/>
+    <w:p>
+      <w:pPr>
+        <w:rPr>
+          <w:rFonts w:ascii="Segoe UI Emoji" w:hAnsi="Segoe UI Emoji" w:cs="Segoe UI Emoji"/>
+        </w:rPr>
+      </w:pPr>
+      <w:r>
+        <w:t xml:space="preserve">You're doing a great job making your system user-friendly! </w:t>
+      </w:r>
+      <w:r>
+        <w:rPr>
+          <w:rFonts w:ascii="Segoe UI Emoji" w:hAnsi="Segoe UI Emoji" w:cs="Segoe UI Emoji"/>
+        </w:rPr>
+        <w:t>🚀</w:t>
+      </w:r>
+    </w:p>
+    <w:p>
+      <w:pPr>
+        <w:rPr>
+          <w:rFonts w:ascii="Segoe UI Emoji" w:hAnsi="Segoe UI Emoji" w:cs="Segoe UI Emoji"/>
+        </w:rPr>
+      </w:pPr>
+    </w:p>
+    <w:p>
+      <w:pPr>
+        <w:rPr>
+          <w:rFonts w:ascii="Segoe UI Emoji" w:hAnsi="Segoe UI Emoji" w:cs="Segoe UI Emoji"/>
+        </w:rPr>
+      </w:pPr>
+    </w:p>
+    <w:p>
+      <w:pPr>
+        <w:rPr>
+          <w:rFonts w:ascii="Segoe UI Emoji" w:hAnsi="Segoe UI Emoji" w:cs="Segoe UI Emoji"/>
+        </w:rPr>
+      </w:pPr>
+    </w:p>
+    <w:p>
+      <w:pPr>
+        <w:rPr>
+          <w:rFonts w:ascii="Segoe UI Emoji" w:hAnsi="Segoe UI Emoji" w:cs="Segoe UI Emoji"/>
+        </w:rPr>
+      </w:pPr>
+    </w:p>
+    <w:p>
+      <w:pPr>
+        <w:rPr>
+          <w:rFonts w:ascii="Segoe UI Emoji" w:hAnsi="Segoe UI Emoji" w:cs="Segoe UI Emoji"/>
+        </w:rPr>
+      </w:pPr>
+    </w:p>
+    <w:p>
+      <w:pPr>
+        <w:rPr>
+          <w:rFonts w:ascii="Segoe UI Emoji" w:hAnsi="Segoe UI Emoji" w:cs="Segoe UI Emoji"/>
+        </w:rPr>
+      </w:pPr>
+    </w:p>
+    <w:p/>
     <w:sectPr>
       <w:pgSz w:w="12240" w:h="15840"/>
       <w:pgMar w:top="993" w:right="1440" w:bottom="1440" w:left="1440" w:header="708" w:footer="708" w:gutter="0"/>

</xml_diff>

<commit_message>
added health management tab to others tab
</commit_message>
<xml_diff>
--- a/userguide.docx
+++ b/userguide.docx
@@ -12828,6 +12828,1044 @@
     <w:p>
       <w:r>
         <w:t>This user-friendly system ensures proper student class management while preventing errors and maintaining data integrity throughout the assignment process.</w:t>
+      </w:r>
+    </w:p>
+    <w:p/>
+    <w:p/>
+    <w:p/>
+    <w:p/>
+    <w:p/>
+    <w:p/>
+    <w:p/>
+    <w:p/>
+    <w:p/>
+    <w:p/>
+    <w:p/>
+    <w:p/>
+    <w:p/>
+    <w:p/>
+    <w:p/>
+    <w:p/>
+    <w:p/>
+    <w:p/>
+    <w:p/>
+    <w:p/>
+    <w:p/>
+    <w:p/>
+    <w:p/>
+    <w:p/>
+    <w:p/>
+    <w:p/>
+    <w:p/>
+    <w:p>
+      <w:r>
+        <w:lastRenderedPageBreak/>
+        <w:t># Health Management System - User Guide</w:t>
+      </w:r>
+    </w:p>
+    <w:p/>
+    <w:p>
+      <w:r>
+        <w:t xml:space="preserve">## </w:t>
+      </w:r>
+      <w:r>
+        <w:rPr>
+          <w:rFonts w:ascii="Segoe UI Emoji" w:hAnsi="Segoe UI Emoji" w:cs="Segoe UI Emoji"/>
+        </w:rPr>
+        <w:t>🏥</w:t>
+      </w:r>
+      <w:r>
+        <w:t xml:space="preserve"> Overview</w:t>
+      </w:r>
+    </w:p>
+    <w:p>
+      <w:r>
+        <w:t>The Health Management System provides comprehensive medical care tracking with two distinct workflows:</w:t>
+      </w:r>
+    </w:p>
+    <w:p>
+      <w:r>
+        <w:t>1. **Sick Bay** - For immediate triage and active case management</w:t>
+      </w:r>
+    </w:p>
+    <w:p>
+      <w:r>
+        <w:t>2. **Health Records** - For comprehensive medical documentation and history</w:t>
+      </w:r>
+    </w:p>
+    <w:p/>
+    <w:p>
+      <w:r>
+        <w:t>---</w:t>
+      </w:r>
+    </w:p>
+    <w:p/>
+    <w:p>
+      <w:r>
+        <w:t xml:space="preserve">## </w:t>
+      </w:r>
+      <w:r>
+        <w:rPr>
+          <w:rFonts w:ascii="Segoe UI Emoji" w:hAnsi="Segoe UI Emoji" w:cs="Segoe UI Emoji"/>
+        </w:rPr>
+        <w:t>🚑</w:t>
+      </w:r>
+      <w:r>
+        <w:t xml:space="preserve"> Sick Bay Tab - Immediate Care Management</w:t>
+      </w:r>
+    </w:p>
+    <w:p/>
+    <w:p>
+      <w:r>
+        <w:t>### When to Use Sick Bay:</w:t>
+      </w:r>
+    </w:p>
+    <w:p>
+      <w:r>
+        <w:t xml:space="preserve">- </w:t>
+      </w:r>
+      <w:r>
+        <w:rPr>
+          <w:rFonts w:ascii="Segoe UI Emoji" w:hAnsi="Segoe UI Emoji" w:cs="Segoe UI Emoji"/>
+        </w:rPr>
+        <w:t>✅</w:t>
+      </w:r>
+      <w:r>
+        <w:t xml:space="preserve"> Student/Staff presents with acute symptoms</w:t>
+      </w:r>
+    </w:p>
+    <w:p>
+      <w:r>
+        <w:t xml:space="preserve">- </w:t>
+      </w:r>
+      <w:r>
+        <w:rPr>
+          <w:rFonts w:ascii="Segoe UI Emoji" w:hAnsi="Segoe UI Emoji" w:cs="Segoe UI Emoji"/>
+        </w:rPr>
+        <w:t>✅</w:t>
+      </w:r>
+      <w:r>
+        <w:t xml:space="preserve"> Immediate first aid required</w:t>
+      </w:r>
+    </w:p>
+    <w:p>
+      <w:r>
+        <w:t xml:space="preserve">- </w:t>
+      </w:r>
+      <w:r>
+        <w:rPr>
+          <w:rFonts w:ascii="Segoe UI Emoji" w:hAnsi="Segoe UI Emoji" w:cs="Segoe UI Emoji"/>
+        </w:rPr>
+        <w:t>✅</w:t>
+      </w:r>
+      <w:r>
+        <w:t xml:space="preserve"> Ongoing monitoring needed</w:t>
+      </w:r>
+    </w:p>
+    <w:p>
+      <w:r>
+        <w:t xml:space="preserve">- </w:t>
+      </w:r>
+      <w:r>
+        <w:rPr>
+          <w:rFonts w:ascii="Segoe UI Emoji" w:hAnsi="Segoe UI Emoji" w:cs="Segoe UI Emoji"/>
+        </w:rPr>
+        <w:t>✅</w:t>
+      </w:r>
+      <w:r>
+        <w:t xml:space="preserve"> Parent notification required</w:t>
+      </w:r>
+    </w:p>
+    <w:p>
+      <w:r>
+        <w:t xml:space="preserve">- </w:t>
+      </w:r>
+      <w:r>
+        <w:rPr>
+          <w:rFonts w:ascii="Segoe UI Emoji" w:hAnsi="Segoe UI Emoji" w:cs="Segoe UI Emoji"/>
+        </w:rPr>
+        <w:t>✅</w:t>
+      </w:r>
+      <w:r>
+        <w:t xml:space="preserve"> Temporary observation cases</w:t>
+      </w:r>
+    </w:p>
+    <w:p/>
+    <w:p>
+      <w:r>
+        <w:t>### Typical Workflow:</w:t>
+      </w:r>
+    </w:p>
+    <w:p/>
+    <w:p>
+      <w:r>
+        <w:t>#### 1. New Sick Bay Visit</w:t>
+      </w:r>
+    </w:p>
+    <w:p>
+      <w:r>
+        <w:t xml:space="preserve">**Click**: "New Visit" button  </w:t>
+      </w:r>
+    </w:p>
+    <w:p>
+      <w:r>
+        <w:t>**Steps**:</w:t>
+      </w:r>
+    </w:p>
+    <w:p>
+      <w:r>
+        <w:t>1. Select patient type (Student/Staff)</w:t>
+      </w:r>
+    </w:p>
+    <w:p>
+      <w:r>
+        <w:t>2. Choose specific patient from dropdown</w:t>
+      </w:r>
+    </w:p>
+    <w:p>
+      <w:r>
+        <w:t>3. Enter visit date/time (auto-filled to current)</w:t>
+      </w:r>
+    </w:p>
+    <w:p>
+      <w:r>
+        <w:t>4. Describe reason for visit (required)</w:t>
+      </w:r>
+    </w:p>
+    <w:p>
+      <w:r>
+        <w:t>5. Record initial assessment observations</w:t>
+      </w:r>
+    </w:p>
+    <w:p>
+      <w:r>
+        <w:t>6. Document vital signs:</w:t>
+      </w:r>
+    </w:p>
+    <w:p>
+      <w:r>
+        <w:lastRenderedPageBreak/>
+        <w:t xml:space="preserve">   - Temperature</w:t>
+      </w:r>
+    </w:p>
+    <w:p>
+      <w:r>
+        <w:t xml:space="preserve">   - Heart rate</w:t>
+      </w:r>
+    </w:p>
+    <w:p>
+      <w:r>
+        <w:t xml:space="preserve">   - Blood pressure</w:t>
+      </w:r>
+    </w:p>
+    <w:p>
+      <w:r>
+        <w:t>7. Select action taken from predefined options</w:t>
+      </w:r>
+    </w:p>
+    <w:p>
+      <w:r>
+        <w:t>8. Choose staff member handling the case</w:t>
+      </w:r>
+    </w:p>
+    <w:p>
+      <w:r>
+        <w:t>9. Click "Save Visit"</w:t>
+      </w:r>
+    </w:p>
+    <w:p/>
+    <w:p>
+      <w:r>
+        <w:t>#### 2. Active Case Management</w:t>
+      </w:r>
+    </w:p>
+    <w:p>
+      <w:r>
+        <w:t xml:space="preserve">**Monitor**: Active cases appear in orange highlight  </w:t>
+      </w:r>
+    </w:p>
+    <w:p>
+      <w:r>
+        <w:t>**Actions Available**:</w:t>
+      </w:r>
+    </w:p>
+    <w:p>
+      <w:r>
+        <w:t>- **Discharge**: When patient recovers (updates status to "Discharged")</w:t>
+      </w:r>
+    </w:p>
+    <w:p>
+      <w:r>
+        <w:t>- **Notify Parent**: Marks parent notification and records timestamp</w:t>
+      </w:r>
+    </w:p>
+    <w:p>
+      <w:r>
+        <w:t>- **Edit**: Modify visit details if needed</w:t>
+      </w:r>
+    </w:p>
+    <w:p>
+      <w:r>
+        <w:t>- **Refresh**: Update real-time status</w:t>
+      </w:r>
+    </w:p>
+    <w:p/>
+    <w:p>
+      <w:r>
+        <w:t>#### 3. Discharge Process</w:t>
+      </w:r>
+    </w:p>
+    <w:p>
+      <w:r>
+        <w:t xml:space="preserve">**Click**: "Discharge" button (only for Active status cases)  </w:t>
+      </w:r>
+    </w:p>
+    <w:p>
+      <w:r>
+        <w:t>**System Automatically**:</w:t>
+      </w:r>
+    </w:p>
+    <w:p>
+      <w:r>
+        <w:t>- Sets discharge date/time to current</w:t>
+      </w:r>
+    </w:p>
+    <w:p>
+      <w:r>
+        <w:t>- Changes status to "Discharged"</w:t>
+      </w:r>
+    </w:p>
+    <w:p>
+      <w:r>
+        <w:t>- Calculates total duration of visit</w:t>
+      </w:r>
+    </w:p>
+    <w:p>
+      <w:r>
+        <w:t>- Moves case to historical records</w:t>
+      </w:r>
+    </w:p>
+    <w:p/>
+    <w:p>
+      <w:r>
+        <w:t>### Common Use Cases:</w:t>
+      </w:r>
+    </w:p>
+    <w:p/>
+    <w:p>
+      <w:r>
+        <w:t>#### Case 1: Fever &amp; Headache</w:t>
+      </w:r>
+    </w:p>
+    <w:p>
+      <w:r>
+        <w:t>1. **Reason**: "Fever and headache, temp 38.5°C"</w:t>
+      </w:r>
+    </w:p>
+    <w:p>
+      <w:r>
+        <w:t>2. **Assessment**: "Pale, complaining of headache"</w:t>
+      </w:r>
+    </w:p>
+    <w:p>
+      <w:r>
+        <w:t>3. **Vitals**: Temp: 38.5°C, HR: 90 bpm, BP: 110/70</w:t>
+      </w:r>
+    </w:p>
+    <w:p>
+      <w:r>
+        <w:t>4. **Action**: "Rest and observation"</w:t>
+      </w:r>
+    </w:p>
+    <w:p>
+      <w:r>
+        <w:lastRenderedPageBreak/>
+        <w:t>5. **Notify Parent**: Yes (checkbox)</w:t>
+      </w:r>
+    </w:p>
+    <w:p>
+      <w:r>
+        <w:t>6. **Monitor**: Every 30 minutes until temp drops</w:t>
+      </w:r>
+    </w:p>
+    <w:p/>
+    <w:p>
+      <w:r>
+        <w:t>#### Case 2: Minor Injury</w:t>
+      </w:r>
+    </w:p>
+    <w:p>
+      <w:r>
+        <w:t>1. **Reason**: "Scraped knee during playground activity"</w:t>
+      </w:r>
+    </w:p>
+    <w:p>
+      <w:r>
+        <w:t>2. **Assessment**: "Superficial abrasion, minimal bleeding"</w:t>
+      </w:r>
+    </w:p>
+    <w:p>
+      <w:r>
+        <w:t>3. **Action**: "First aid - cleaned and bandaged"</w:t>
+      </w:r>
+    </w:p>
+    <w:p>
+      <w:r>
+        <w:t>4. **Notify Parent**: Optional (depending on severity)</w:t>
+      </w:r>
+    </w:p>
+    <w:p>
+      <w:r>
+        <w:t>5. **Discharge**: After treatment completed</w:t>
+      </w:r>
+    </w:p>
+    <w:p/>
+    <w:p>
+      <w:r>
+        <w:t>---</w:t>
+      </w:r>
+    </w:p>
+    <w:p/>
+    <w:p>
+      <w:r>
+        <w:t xml:space="preserve">## </w:t>
+      </w:r>
+      <w:r>
+        <w:rPr>
+          <w:rFonts w:ascii="Segoe UI Emoji" w:hAnsi="Segoe UI Emoji" w:cs="Segoe UI Emoji"/>
+        </w:rPr>
+        <w:t>📋</w:t>
+      </w:r>
+      <w:r>
+        <w:t xml:space="preserve"> Health Records Tab - Comprehensive Medical History</w:t>
+      </w:r>
+    </w:p>
+    <w:p/>
+    <w:p>
+      <w:r>
+        <w:t>### When to Use Health Records:</w:t>
+      </w:r>
+    </w:p>
+    <w:p>
+      <w:r>
+        <w:t xml:space="preserve">- </w:t>
+      </w:r>
+      <w:r>
+        <w:rPr>
+          <w:rFonts w:ascii="Segoe UI Emoji" w:hAnsi="Segoe UI Emoji" w:cs="Segoe UI Emoji"/>
+        </w:rPr>
+        <w:t>✅</w:t>
+      </w:r>
+      <w:r>
+        <w:t xml:space="preserve"> After sick bay visit is completed</w:t>
+      </w:r>
+    </w:p>
+    <w:p>
+      <w:r>
+        <w:t xml:space="preserve">- </w:t>
+      </w:r>
+      <w:r>
+        <w:rPr>
+          <w:rFonts w:ascii="Segoe UI Emoji" w:hAnsi="Segoe UI Emoji" w:cs="Segoe UI Emoji"/>
+        </w:rPr>
+        <w:t>✅</w:t>
+      </w:r>
+      <w:r>
+        <w:t xml:space="preserve"> Routine medical check-ups</w:t>
+      </w:r>
+    </w:p>
+    <w:p>
+      <w:r>
+        <w:t xml:space="preserve">- </w:t>
+      </w:r>
+      <w:r>
+        <w:rPr>
+          <w:rFonts w:ascii="Segoe UI Emoji" w:hAnsi="Segoe UI Emoji" w:cs="Segoe UI Emoji"/>
+        </w:rPr>
+        <w:t>✅</w:t>
+      </w:r>
+      <w:r>
+        <w:t xml:space="preserve"> Chronic condition management</w:t>
+      </w:r>
+    </w:p>
+    <w:p>
+      <w:r>
+        <w:t xml:space="preserve">- </w:t>
+      </w:r>
+      <w:r>
+        <w:rPr>
+          <w:rFonts w:ascii="Segoe UI Emoji" w:hAnsi="Segoe UI Emoji" w:cs="Segoe UI Emoji"/>
+        </w:rPr>
+        <w:t>✅</w:t>
+      </w:r>
+      <w:r>
+        <w:t xml:space="preserve"> Medication prescriptions</w:t>
+      </w:r>
+    </w:p>
+    <w:p>
+      <w:r>
+        <w:t xml:space="preserve">- </w:t>
+      </w:r>
+      <w:r>
+        <w:rPr>
+          <w:rFonts w:ascii="Segoe UI Emoji" w:hAnsi="Segoe UI Emoji" w:cs="Segoe UI Emoji"/>
+        </w:rPr>
+        <w:t>✅</w:t>
+      </w:r>
+      <w:r>
+        <w:t xml:space="preserve"> Referral to external healthcare</w:t>
+      </w:r>
+    </w:p>
+    <w:p>
+      <w:r>
+        <w:t xml:space="preserve">- </w:t>
+      </w:r>
+      <w:r>
+        <w:rPr>
+          <w:rFonts w:ascii="Segoe UI Emoji" w:hAnsi="Segoe UI Emoji" w:cs="Segoe UI Emoji"/>
+        </w:rPr>
+        <w:t>✅</w:t>
+      </w:r>
+      <w:r>
+        <w:t xml:space="preserve"> Comprehensive medical documentation</w:t>
+      </w:r>
+    </w:p>
+    <w:p/>
+    <w:p>
+      <w:r>
+        <w:t>### Typical Workflow:</w:t>
+      </w:r>
+    </w:p>
+    <w:p/>
+    <w:p>
+      <w:r>
+        <w:t>#### 1. New Health Record</w:t>
+      </w:r>
+    </w:p>
+    <w:p>
+      <w:r>
+        <w:t xml:space="preserve">**Click**: "New Health Record" button  </w:t>
+      </w:r>
+    </w:p>
+    <w:p>
+      <w:r>
+        <w:t>**Steps**:</w:t>
+      </w:r>
+    </w:p>
+    <w:p>
+      <w:r>
+        <w:t>1. Select patient type (Student/Staff)</w:t>
+      </w:r>
+    </w:p>
+    <w:p>
+      <w:r>
+        <w:t>2. Choose specific patient</w:t>
+      </w:r>
+    </w:p>
+    <w:p>
+      <w:r>
+        <w:lastRenderedPageBreak/>
+        <w:t>3. Enter visit details (date/time)</w:t>
+      </w:r>
+    </w:p>
+    <w:p>
+      <w:r>
+        <w:t>4. Record comprehensive symptoms</w:t>
+      </w:r>
+    </w:p>
+    <w:p>
+      <w:r>
+        <w:t>5. Add diagnosis (if determined)</w:t>
+      </w:r>
+    </w:p>
+    <w:p>
+      <w:r>
+        <w:t>6. Document treatment provided</w:t>
+      </w:r>
+    </w:p>
+    <w:p>
+      <w:r>
+        <w:t>7. Prescribe medications with dosage</w:t>
+      </w:r>
+    </w:p>
+    <w:p>
+      <w:r>
+        <w:t>8. Set severity level</w:t>
+      </w:r>
+    </w:p>
+    <w:p>
+      <w:r>
+        <w:t>9. Flag follow-up requirements if needed</w:t>
+      </w:r>
+    </w:p>
+    <w:p>
+      <w:r>
+        <w:t>10. Mark hospital referral if applicable</w:t>
+      </w:r>
+    </w:p>
+    <w:p>
+      <w:r>
+        <w:t>11. Add detailed notes</w:t>
+      </w:r>
+    </w:p>
+    <w:p>
+      <w:r>
+        <w:t>12. Select handling staff member</w:t>
+      </w:r>
+    </w:p>
+    <w:p/>
+    <w:p>
+      <w:r>
+        <w:t>#### 2. Record Management</w:t>
+      </w:r>
+    </w:p>
+    <w:p>
+      <w:r>
+        <w:t xml:space="preserve">**Search**: Use search bar to find specific records  </w:t>
+      </w:r>
+    </w:p>
+    <w:p>
+      <w:r>
+        <w:t xml:space="preserve">**Filter**: By severity level (Mild, Moderate, Severe, Emergency)  </w:t>
+      </w:r>
+    </w:p>
+    <w:p>
+      <w:r>
+        <w:t>**View**: Complete medical history in table format</w:t>
+      </w:r>
+    </w:p>
+    <w:p/>
+    <w:p>
+      <w:r>
+        <w:t>### Common Use Cases:</w:t>
+      </w:r>
+    </w:p>
+    <w:p/>
+    <w:p>
+      <w:r>
+        <w:t>#### Case 1: Post-Sick Bay Documentation</w:t>
+      </w:r>
+    </w:p>
+    <w:p>
+      <w:r>
+        <w:t>*After sick bay visit for fever:*</w:t>
+      </w:r>
+    </w:p>
+    <w:p>
+      <w:r>
+        <w:t>1. **Symptoms**: "Fever, headache, fatigue - resolved after rest"</w:t>
+      </w:r>
+    </w:p>
+    <w:p>
+      <w:r>
+        <w:t>2. **Diagnosis**: "Viral infection"</w:t>
+      </w:r>
+    </w:p>
+    <w:p>
+      <w:r>
+        <w:t>3. **Treatment**: "Rest, hydration, temperature monitoring"</w:t>
+      </w:r>
+    </w:p>
+    <w:p>
+      <w:r>
+        <w:t>4. **Medication**: "Paracetamol 500mg as needed"</w:t>
+      </w:r>
+    </w:p>
+    <w:p>
+      <w:r>
+        <w:t>5. **Follow-up**: "None required - resolved"</w:t>
+      </w:r>
+    </w:p>
+    <w:p/>
+    <w:p>
+      <w:r>
+        <w:t>#### Case 2: Chronic Condition Management</w:t>
+      </w:r>
+    </w:p>
+    <w:p>
+      <w:r>
+        <w:t>1. **Symptoms**: "Routine asthma check-up"</w:t>
+      </w:r>
+    </w:p>
+    <w:p>
+      <w:r>
+        <w:t>2. **Diagnosis**: "Asthma - well controlled"</w:t>
+      </w:r>
+    </w:p>
+    <w:p>
+      <w:r>
+        <w:t>3. **Treatment**: "Inhaler technique review"</w:t>
+      </w:r>
+    </w:p>
+    <w:p>
+      <w:r>
+        <w:lastRenderedPageBreak/>
+        <w:t>4. **Medication**: "Salbutamol inhaler - continue current dosage"</w:t>
+      </w:r>
+    </w:p>
+    <w:p>
+      <w:r>
+        <w:t>5. **Follow-up**: "3 months"</w:t>
+      </w:r>
+    </w:p>
+    <w:p/>
+    <w:p>
+      <w:r>
+        <w:t>#### Case 3: Referral Case</w:t>
+      </w:r>
+    </w:p>
+    <w:p>
+      <w:r>
+        <w:t>1. **Symptoms**: "Persistent abdominal pain"</w:t>
+      </w:r>
+    </w:p>
+    <w:p>
+      <w:r>
+        <w:t>2. **Diagnosis**: "Requires specialist evaluation"</w:t>
+      </w:r>
+    </w:p>
+    <w:p>
+      <w:r>
+        <w:t>3. **Treatment**: "Referred to pediatric gastroenterologist"</w:t>
+      </w:r>
+    </w:p>
+    <w:p>
+      <w:r>
+        <w:t>4. **Severity**: "Moderate"</w:t>
+      </w:r>
+    </w:p>
+    <w:p>
+      <w:r>
+        <w:t>5. **Follow-up**: "After specialist appointment"</w:t>
+      </w:r>
+    </w:p>
+    <w:p/>
+    <w:p>
+      <w:r>
+        <w:t>---</w:t>
+      </w:r>
+    </w:p>
+    <w:p/>
+    <w:p>
+      <w:r>
+        <w:t xml:space="preserve">## </w:t>
+      </w:r>
+      <w:r>
+        <w:rPr>
+          <w:rFonts w:ascii="Segoe UI Emoji" w:hAnsi="Segoe UI Emoji" w:cs="Segoe UI Emoji"/>
+        </w:rPr>
+        <w:t>🔄</w:t>
+      </w:r>
+      <w:r>
+        <w:t xml:space="preserve"> Integration Between Tabs</w:t>
+      </w:r>
+    </w:p>
+    <w:p/>
+    <w:p>
+      <w:pPr>
+        <w:rPr>
+          <w:rFonts w:hint="eastAsia"/>
+        </w:rPr>
+      </w:pPr>
+      <w:r>
+        <w:rPr>
+          <w:rFonts w:hint="eastAsia"/>
+        </w:rPr>
+        <w:t xml:space="preserve">### Sick Bay </w:t>
+      </w:r>
+      <w:r>
+        <w:rPr>
+          <w:rFonts w:hint="eastAsia"/>
+        </w:rPr>
+        <w:t>→</w:t>
+      </w:r>
+      <w:r>
+        <w:rPr>
+          <w:rFonts w:hint="eastAsia"/>
+        </w:rPr>
+        <w:t xml:space="preserve"> Health Records Flow:</w:t>
+      </w:r>
+    </w:p>
+    <w:p>
+      <w:r>
+        <w:t>1. Complete sick bay visit and discharge patient</w:t>
+      </w:r>
+    </w:p>
+    <w:p>
+      <w:r>
+        <w:t>2. **Switch to Health Records tab**</w:t>
+      </w:r>
+    </w:p>
+    <w:p>
+      <w:r>
+        <w:t>3. Click "New Health Record"</w:t>
+      </w:r>
+    </w:p>
+    <w:p>
+      <w:r>
+        <w:t>4. Most fields will auto-populate from sick bay data</w:t>
+      </w:r>
+    </w:p>
+    <w:p>
+      <w:r>
+        <w:t>5. Add comprehensive medical details</w:t>
+      </w:r>
+    </w:p>
+    <w:p>
+      <w:r>
+        <w:t>6. Save as permanent health record</w:t>
+      </w:r>
+    </w:p>
+    <w:p/>
+    <w:p>
+      <w:r>
+        <w:t>### Key Differences in Data:</w:t>
+      </w:r>
+    </w:p>
+    <w:p/>
+    <w:p>
+      <w:r>
+        <w:t>| Field | Sick Bay | Health Records |</w:t>
+      </w:r>
+    </w:p>
+    <w:p>
+      <w:r>
+        <w:t>|-------|----------|---------------|</w:t>
+      </w:r>
+    </w:p>
+    <w:p>
+      <w:r>
+        <w:t>| **Vital Signs** | Real-time monitoring | Snapshot at time of visit |</w:t>
+      </w:r>
+    </w:p>
+    <w:p>
+      <w:r>
+        <w:t>| **Status** | Active/Discharged/Referred | Completed (static) |</w:t>
+      </w:r>
+    </w:p>
+    <w:p>
+      <w:r>
+        <w:t>| **Parent Notification** | Critical feature | Optional documentation |</w:t>
+      </w:r>
+    </w:p>
+    <w:p>
+      <w:r>
+        <w:t>| **Duration** | Real-time calculation | Fixed time period |</w:t>
+      </w:r>
+    </w:p>
+    <w:p>
+      <w:r>
+        <w:lastRenderedPageBreak/>
+        <w:t>| **Action Focus** | Immediate steps taken | Comprehensive treatment |</w:t>
+      </w:r>
+    </w:p>
+    <w:p/>
+    <w:p>
+      <w:r>
+        <w:t>---</w:t>
+      </w:r>
+    </w:p>
+    <w:p/>
+    <w:p>
+      <w:r>
+        <w:t xml:space="preserve">## </w:t>
+      </w:r>
+      <w:r>
+        <w:rPr>
+          <w:rFonts w:ascii="Segoe UI Emoji" w:hAnsi="Segoe UI Emoji" w:cs="Segoe UI Emoji"/>
+        </w:rPr>
+        <w:t>🎯</w:t>
+      </w:r>
+      <w:r>
+        <w:t xml:space="preserve"> Best Practices</w:t>
+      </w:r>
+    </w:p>
+    <w:p/>
+    <w:p>
+      <w:r>
+        <w:t>### For Sick Bay:</w:t>
+      </w:r>
+    </w:p>
+    <w:p>
+      <w:r>
+        <w:t>1. **Record immediately** when patient arrives</w:t>
+      </w:r>
+    </w:p>
+    <w:p>
+      <w:r>
+        <w:t>2. **Update vital signs** regularly for active cases</w:t>
+      </w:r>
+    </w:p>
+    <w:p>
+      <w:r>
+        <w:t>3. **Notify parents early** for concerning symptoms</w:t>
+      </w:r>
+    </w:p>
+    <w:p>
+      <w:r>
+        <w:t>4. **Discharge promptly** when case resolved</w:t>
+      </w:r>
+    </w:p>
+    <w:p>
+      <w:r>
+        <w:t>5. **Use clear action descriptions**</w:t>
+      </w:r>
+    </w:p>
+    <w:p/>
+    <w:p>
+      <w:r>
+        <w:t>### For Health Records:</w:t>
+      </w:r>
+    </w:p>
+    <w:p>
+      <w:r>
+        <w:t>1. **Complete within 24 hours** of visit conclusion</w:t>
+      </w:r>
+    </w:p>
+    <w:p>
+      <w:r>
+        <w:t>2. **Be comprehensive** in documentation</w:t>
+      </w:r>
+    </w:p>
+    <w:p>
+      <w:r>
+        <w:t>3. **Include all medications** and dosages</w:t>
+      </w:r>
+    </w:p>
+    <w:p>
+      <w:r>
+        <w:t>4. **Set appropriate follow-ups**</w:t>
+      </w:r>
+    </w:p>
+    <w:p>
+      <w:r>
+        <w:t>5. **Use consistent terminology**</w:t>
+      </w:r>
+    </w:p>
+    <w:p/>
+    <w:p>
+      <w:r>
+        <w:t>---</w:t>
+      </w:r>
+    </w:p>
+    <w:p/>
+    <w:p>
+      <w:r>
+        <w:t xml:space="preserve">## </w:t>
+      </w:r>
+      <w:r>
+        <w:rPr>
+          <w:rFonts w:ascii="Segoe UI Emoji" w:hAnsi="Segoe UI Emoji" w:cs="Segoe UI Emoji"/>
+        </w:rPr>
+        <w:t>⚠️</w:t>
+      </w:r>
+      <w:r>
+        <w:t xml:space="preserve"> Important Notes</w:t>
+      </w:r>
+    </w:p>
+    <w:p/>
+    <w:p>
+      <w:r>
+        <w:t>- **Sick Bay** is for **active case management**</w:t>
+      </w:r>
+    </w:p>
+    <w:p>
+      <w:r>
+        <w:t>- **Health Records** is for **permanent documentation**</w:t>
+      </w:r>
+    </w:p>
+    <w:p>
+      <w:pPr>
+        <w:rPr>
+          <w:rFonts w:hint="eastAsia"/>
+        </w:rPr>
+      </w:pPr>
+      <w:r>
+        <w:rPr>
+          <w:rFonts w:hint="eastAsia"/>
+        </w:rPr>
+        <w:t xml:space="preserve">- Always complete **Sick Bay </w:t>
+      </w:r>
+      <w:r>
+        <w:rPr>
+          <w:rFonts w:hint="eastAsia"/>
+        </w:rPr>
+        <w:t>→</w:t>
+      </w:r>
+      <w:r>
+        <w:rPr>
+          <w:rFonts w:hint="eastAsia"/>
+        </w:rPr>
+        <w:t xml:space="preserve"> Health Records** workflow</w:t>
+      </w:r>
+    </w:p>
+    <w:p>
+      <w:r>
+        <w:t>- Use search/filters to manage large data sets</w:t>
+      </w:r>
+    </w:p>
+    <w:p>
+      <w:r>
+        <w:t>- Regular refreshes ensure data accuracy</w:t>
+      </w:r>
+    </w:p>
+    <w:p/>
+    <w:p>
+      <w:r>
+        <w:lastRenderedPageBreak/>
+        <w:t>---</w:t>
+      </w:r>
+    </w:p>
+    <w:p/>
+    <w:p>
+      <w:r>
+        <w:t xml:space="preserve">## </w:t>
+      </w:r>
+      <w:r>
+        <w:rPr>
+          <w:rFonts w:ascii="Segoe UI Emoji" w:hAnsi="Segoe UI Emoji" w:cs="Segoe UI Emoji"/>
+        </w:rPr>
+        <w:t>🆘</w:t>
+      </w:r>
+      <w:r>
+        <w:t xml:space="preserve"> Emergency Procedures</w:t>
+      </w:r>
+    </w:p>
+    <w:p/>
+    <w:p>
+      <w:r>
+        <w:t>For emergency cases (Severe/Emergency severity):</w:t>
+      </w:r>
+    </w:p>
+    <w:p>
+      <w:r>
+        <w:t>1. Provide immediate first aid in Sick Bay</w:t>
+      </w:r>
+    </w:p>
+    <w:p>
+      <w:r>
+        <w:t>2. Notify parents immediately</w:t>
+      </w:r>
+    </w:p>
+    <w:p>
+      <w:r>
+        <w:t>3. Refer to hospital if needed</w:t>
+      </w:r>
+    </w:p>
+    <w:p>
+      <w:r>
+        <w:t>4. Document comprehensively in both tabs</w:t>
+      </w:r>
+    </w:p>
+    <w:p>
+      <w:r>
+        <w:t>5. Flag for administrative follow-up</w:t>
+      </w:r>
+    </w:p>
+    <w:p/>
+    <w:p>
+      <w:r>
+        <w:t>This integrated approach ensures both immediate care needs and comprehensive medical history management are handled efficiently!</w:t>
       </w:r>
     </w:p>
     <w:sectPr>

</xml_diff>